<commit_message>
updated klad and projectplanning
</commit_message>
<xml_diff>
--- a/logbook/projectplanning.docx
+++ b/logbook/projectplanning.docx
@@ -9,7 +9,7 @@
         <w:contextualSpacing w:val="0"/>
         <w:rPr/>
       </w:pPr>
-      <w:bookmarkStart w:colFirst="0" w:colLast="0" w:name="_gjdgxs" w:id="0"/>
+      <w:bookmarkStart w:colFirst="0" w:colLast="0" w:name="_n55wmedmsbun" w:id="0"/>
       <w:bookmarkEnd w:id="0"/>
       <w:r>
         <w:rPr>
@@ -18,9 +18,1782 @@
         <w:t xml:space="preserve">Logboek</w:t>
       </w:r>
     </w:p>
+    <w:p>
+      <w:pPr>
+        <w:contextualSpacing w:val="0"/>
+        <w:rPr/>
+      </w:pPr>
+      <w:r>
+        <w:rPr>
+          <w:rtl w:val="0"/>
+        </w:rPr>
+      </w:r>
+    </w:p>
     <w:tbl>
       <w:tblPr>
         <w:tblStyle w:val="Table1"/>
+        <w:tblW w:w="10785.0" w:type="dxa"/>
+        <w:jc w:val="left"/>
+        <w:tblInd w:w="-800.0" w:type="dxa"/>
+        <w:tblBorders>
+          <w:top w:color="000000" w:space="0" w:sz="8" w:val="single"/>
+          <w:left w:color="000000" w:space="0" w:sz="8" w:val="single"/>
+          <w:bottom w:color="000000" w:space="0" w:sz="8" w:val="single"/>
+          <w:right w:color="000000" w:space="0" w:sz="8" w:val="single"/>
+          <w:insideH w:color="000000" w:space="0" w:sz="8" w:val="single"/>
+          <w:insideV w:color="000000" w:space="0" w:sz="8" w:val="single"/>
+        </w:tblBorders>
+        <w:tblLayout w:type="fixed"/>
+        <w:tblLook w:val="0600"/>
+      </w:tblPr>
+      <w:tblGrid>
+        <w:gridCol w:w="1335"/>
+        <w:gridCol w:w="9450"/>
+        <w:tblGridChange w:id="0">
+          <w:tblGrid>
+            <w:gridCol w:w="1335"/>
+            <w:gridCol w:w="9450"/>
+          </w:tblGrid>
+        </w:tblGridChange>
+      </w:tblGrid>
+      <w:tr>
+        <w:tc>
+          <w:tcPr>
+            <w:shd w:fill="c9daf8" w:val="clear"/>
+            <w:tcMar>
+              <w:top w:w="100.0" w:type="dxa"/>
+              <w:left w:w="100.0" w:type="dxa"/>
+              <w:bottom w:w="100.0" w:type="dxa"/>
+              <w:right w:w="100.0" w:type="dxa"/>
+            </w:tcMar>
+            <w:vAlign w:val="top"/>
+          </w:tcPr>
+          <w:p>
+            <w:pPr>
+              <w:keepNext w:val="0"/>
+              <w:keepLines w:val="0"/>
+              <w:widowControl w:val="0"/>
+              <w:pBdr>
+                <w:top w:space="0" w:sz="0" w:val="nil"/>
+                <w:left w:space="0" w:sz="0" w:val="nil"/>
+                <w:bottom w:space="0" w:sz="0" w:val="nil"/>
+                <w:right w:space="0" w:sz="0" w:val="nil"/>
+                <w:between w:space="0" w:sz="0" w:val="nil"/>
+              </w:pBdr>
+              <w:shd w:fill="auto" w:val="clear"/>
+              <w:spacing w:after="0" w:before="0" w:line="240" w:lineRule="auto"/>
+              <w:ind w:left="0" w:right="0" w:firstLine="0"/>
+              <w:contextualSpacing w:val="0"/>
+              <w:jc w:val="left"/>
+              <w:rPr>
+                <w:b w:val="1"/>
+              </w:rPr>
+            </w:pPr>
+            <w:r>
+              <w:rPr>
+                <w:b w:val="1"/>
+                <w:rtl w:val="0"/>
+              </w:rPr>
+              <w:t xml:space="preserve">Wanneer?</w:t>
+            </w:r>
+          </w:p>
+        </w:tc>
+        <w:tc>
+          <w:tcPr>
+            <w:shd w:fill="c9daf8" w:val="clear"/>
+            <w:tcMar>
+              <w:top w:w="100.0" w:type="dxa"/>
+              <w:left w:w="100.0" w:type="dxa"/>
+              <w:bottom w:w="100.0" w:type="dxa"/>
+              <w:right w:w="100.0" w:type="dxa"/>
+            </w:tcMar>
+            <w:vAlign w:val="top"/>
+          </w:tcPr>
+          <w:p>
+            <w:pPr>
+              <w:keepNext w:val="0"/>
+              <w:keepLines w:val="0"/>
+              <w:widowControl w:val="0"/>
+              <w:pBdr>
+                <w:top w:space="0" w:sz="0" w:val="nil"/>
+                <w:left w:space="0" w:sz="0" w:val="nil"/>
+                <w:bottom w:space="0" w:sz="0" w:val="nil"/>
+                <w:right w:space="0" w:sz="0" w:val="nil"/>
+                <w:between w:space="0" w:sz="0" w:val="nil"/>
+              </w:pBdr>
+              <w:shd w:fill="auto" w:val="clear"/>
+              <w:spacing w:after="0" w:before="0" w:line="240" w:lineRule="auto"/>
+              <w:ind w:left="0" w:right="0" w:firstLine="0"/>
+              <w:contextualSpacing w:val="0"/>
+              <w:jc w:val="left"/>
+              <w:rPr>
+                <w:b w:val="1"/>
+              </w:rPr>
+            </w:pPr>
+            <w:r>
+              <w:rPr>
+                <w:b w:val="1"/>
+                <w:rtl w:val="0"/>
+              </w:rPr>
+              <w:t xml:space="preserve">Wat?</w:t>
+            </w:r>
+          </w:p>
+        </w:tc>
+      </w:tr>
+      <w:tr>
+        <w:tc>
+          <w:tcPr>
+            <w:shd w:fill="f4cccc" w:val="clear"/>
+            <w:tcMar>
+              <w:top w:w="100.0" w:type="dxa"/>
+              <w:left w:w="100.0" w:type="dxa"/>
+              <w:bottom w:w="100.0" w:type="dxa"/>
+              <w:right w:w="100.0" w:type="dxa"/>
+            </w:tcMar>
+            <w:vAlign w:val="top"/>
+          </w:tcPr>
+          <w:p>
+            <w:pPr>
+              <w:keepNext w:val="0"/>
+              <w:keepLines w:val="0"/>
+              <w:widowControl w:val="0"/>
+              <w:pBdr>
+                <w:top w:space="0" w:sz="0" w:val="nil"/>
+                <w:left w:space="0" w:sz="0" w:val="nil"/>
+                <w:bottom w:space="0" w:sz="0" w:val="nil"/>
+                <w:right w:space="0" w:sz="0" w:val="nil"/>
+                <w:between w:space="0" w:sz="0" w:val="nil"/>
+              </w:pBdr>
+              <w:shd w:fill="auto" w:val="clear"/>
+              <w:spacing w:after="0" w:before="0" w:line="240" w:lineRule="auto"/>
+              <w:ind w:left="0" w:right="0" w:firstLine="0"/>
+              <w:contextualSpacing w:val="0"/>
+              <w:jc w:val="left"/>
+              <w:rPr>
+                <w:b w:val="1"/>
+              </w:rPr>
+            </w:pPr>
+            <w:r>
+              <w:rPr>
+                <w:b w:val="1"/>
+                <w:rtl w:val="0"/>
+              </w:rPr>
+              <w:t xml:space="preserve">Week 1</w:t>
+            </w:r>
+          </w:p>
+        </w:tc>
+        <w:tc>
+          <w:tcPr>
+            <w:shd w:fill="f4cccc" w:val="clear"/>
+            <w:tcMar>
+              <w:top w:w="100.0" w:type="dxa"/>
+              <w:left w:w="100.0" w:type="dxa"/>
+              <w:bottom w:w="100.0" w:type="dxa"/>
+              <w:right w:w="100.0" w:type="dxa"/>
+            </w:tcMar>
+            <w:vAlign w:val="top"/>
+          </w:tcPr>
+          <w:p>
+            <w:pPr>
+              <w:keepNext w:val="0"/>
+              <w:keepLines w:val="0"/>
+              <w:widowControl w:val="0"/>
+              <w:pBdr>
+                <w:top w:space="0" w:sz="0" w:val="nil"/>
+                <w:left w:space="0" w:sz="0" w:val="nil"/>
+                <w:bottom w:space="0" w:sz="0" w:val="nil"/>
+                <w:right w:space="0" w:sz="0" w:val="nil"/>
+                <w:between w:space="0" w:sz="0" w:val="nil"/>
+              </w:pBdr>
+              <w:shd w:fill="auto" w:val="clear"/>
+              <w:spacing w:after="0" w:before="0" w:line="240" w:lineRule="auto"/>
+              <w:ind w:left="0" w:right="0" w:firstLine="0"/>
+              <w:contextualSpacing w:val="0"/>
+              <w:jc w:val="left"/>
+              <w:rPr/>
+            </w:pPr>
+            <w:r>
+              <w:rPr>
+                <w:rtl w:val="0"/>
+              </w:rPr>
+            </w:r>
+          </w:p>
+        </w:tc>
+      </w:tr>
+      <w:tr>
+        <w:tc>
+          <w:tcPr>
+            <w:shd w:fill="auto" w:val="clear"/>
+            <w:tcMar>
+              <w:top w:w="100.0" w:type="dxa"/>
+              <w:left w:w="100.0" w:type="dxa"/>
+              <w:bottom w:w="100.0" w:type="dxa"/>
+              <w:right w:w="100.0" w:type="dxa"/>
+            </w:tcMar>
+            <w:vAlign w:val="top"/>
+          </w:tcPr>
+          <w:p>
+            <w:pPr>
+              <w:keepNext w:val="0"/>
+              <w:keepLines w:val="0"/>
+              <w:widowControl w:val="0"/>
+              <w:pBdr>
+                <w:top w:space="0" w:sz="0" w:val="nil"/>
+                <w:left w:space="0" w:sz="0" w:val="nil"/>
+                <w:bottom w:space="0" w:sz="0" w:val="nil"/>
+                <w:right w:space="0" w:sz="0" w:val="nil"/>
+                <w:between w:space="0" w:sz="0" w:val="nil"/>
+              </w:pBdr>
+              <w:shd w:fill="auto" w:val="clear"/>
+              <w:spacing w:after="0" w:before="0" w:line="240" w:lineRule="auto"/>
+              <w:ind w:left="0" w:right="0" w:firstLine="0"/>
+              <w:contextualSpacing w:val="0"/>
+              <w:jc w:val="left"/>
+              <w:rPr/>
+            </w:pPr>
+            <w:r>
+              <w:rPr>
+                <w:rtl w:val="0"/>
+              </w:rPr>
+              <w:t xml:space="preserve">Maandag</w:t>
+            </w:r>
+          </w:p>
+        </w:tc>
+        <w:tc>
+          <w:tcPr>
+            <w:shd w:fill="auto" w:val="clear"/>
+            <w:tcMar>
+              <w:top w:w="100.0" w:type="dxa"/>
+              <w:left w:w="100.0" w:type="dxa"/>
+              <w:bottom w:w="100.0" w:type="dxa"/>
+              <w:right w:w="100.0" w:type="dxa"/>
+            </w:tcMar>
+            <w:vAlign w:val="top"/>
+          </w:tcPr>
+          <w:p>
+            <w:pPr>
+              <w:keepNext w:val="0"/>
+              <w:keepLines w:val="0"/>
+              <w:widowControl w:val="0"/>
+              <w:numPr>
+                <w:ilvl w:val="0"/>
+                <w:numId w:val="13"/>
+              </w:numPr>
+              <w:pBdr>
+                <w:top w:space="0" w:sz="0" w:val="nil"/>
+                <w:left w:space="0" w:sz="0" w:val="nil"/>
+                <w:bottom w:space="0" w:sz="0" w:val="nil"/>
+                <w:right w:space="0" w:sz="0" w:val="nil"/>
+                <w:between w:space="0" w:sz="0" w:val="nil"/>
+              </w:pBdr>
+              <w:shd w:fill="auto" w:val="clear"/>
+              <w:spacing w:after="0" w:before="0" w:line="240" w:lineRule="auto"/>
+              <w:ind w:left="720" w:right="0" w:hanging="360"/>
+              <w:contextualSpacing w:val="1"/>
+              <w:jc w:val="left"/>
+              <w:rPr>
+                <w:u w:val="none"/>
+              </w:rPr>
+            </w:pPr>
+            <w:r>
+              <w:rPr>
+                <w:rtl w:val="0"/>
+              </w:rPr>
+              <w:t xml:space="preserve">We hebben ons verdiept in de opdracht.</w:t>
+            </w:r>
+          </w:p>
+        </w:tc>
+      </w:tr>
+      <w:tr>
+        <w:tc>
+          <w:tcPr>
+            <w:shd w:fill="auto" w:val="clear"/>
+            <w:tcMar>
+              <w:top w:w="100.0" w:type="dxa"/>
+              <w:left w:w="100.0" w:type="dxa"/>
+              <w:bottom w:w="100.0" w:type="dxa"/>
+              <w:right w:w="100.0" w:type="dxa"/>
+            </w:tcMar>
+            <w:vAlign w:val="top"/>
+          </w:tcPr>
+          <w:p>
+            <w:pPr>
+              <w:keepNext w:val="0"/>
+              <w:keepLines w:val="0"/>
+              <w:widowControl w:val="0"/>
+              <w:pBdr>
+                <w:top w:space="0" w:sz="0" w:val="nil"/>
+                <w:left w:space="0" w:sz="0" w:val="nil"/>
+                <w:bottom w:space="0" w:sz="0" w:val="nil"/>
+                <w:right w:space="0" w:sz="0" w:val="nil"/>
+                <w:between w:space="0" w:sz="0" w:val="nil"/>
+              </w:pBdr>
+              <w:shd w:fill="auto" w:val="clear"/>
+              <w:spacing w:after="0" w:before="0" w:line="240" w:lineRule="auto"/>
+              <w:ind w:left="0" w:right="0" w:firstLine="0"/>
+              <w:contextualSpacing w:val="0"/>
+              <w:jc w:val="left"/>
+              <w:rPr/>
+            </w:pPr>
+            <w:r>
+              <w:rPr>
+                <w:rtl w:val="0"/>
+              </w:rPr>
+              <w:t xml:space="preserve">Dinsdag</w:t>
+            </w:r>
+          </w:p>
+        </w:tc>
+        <w:tc>
+          <w:tcPr>
+            <w:shd w:fill="auto" w:val="clear"/>
+            <w:tcMar>
+              <w:top w:w="100.0" w:type="dxa"/>
+              <w:left w:w="100.0" w:type="dxa"/>
+              <w:bottom w:w="100.0" w:type="dxa"/>
+              <w:right w:w="100.0" w:type="dxa"/>
+            </w:tcMar>
+            <w:vAlign w:val="top"/>
+          </w:tcPr>
+          <w:p>
+            <w:pPr>
+              <w:keepNext w:val="0"/>
+              <w:keepLines w:val="0"/>
+              <w:widowControl w:val="0"/>
+              <w:numPr>
+                <w:ilvl w:val="0"/>
+                <w:numId w:val="7"/>
+              </w:numPr>
+              <w:pBdr>
+                <w:top w:space="0" w:sz="0" w:val="nil"/>
+                <w:left w:space="0" w:sz="0" w:val="nil"/>
+                <w:bottom w:space="0" w:sz="0" w:val="nil"/>
+                <w:right w:space="0" w:sz="0" w:val="nil"/>
+                <w:between w:space="0" w:sz="0" w:val="nil"/>
+              </w:pBdr>
+              <w:shd w:fill="auto" w:val="clear"/>
+              <w:spacing w:after="0" w:before="0" w:line="240" w:lineRule="auto"/>
+              <w:ind w:left="720" w:right="0" w:hanging="360"/>
+              <w:contextualSpacing w:val="1"/>
+              <w:jc w:val="left"/>
+              <w:rPr>
+                <w:u w:val="none"/>
+              </w:rPr>
+            </w:pPr>
+            <w:r>
+              <w:rPr>
+                <w:rtl w:val="0"/>
+              </w:rPr>
+              <w:t xml:space="preserve">2 extra datasets gekozen, ‘</w:t>
+            </w:r>
+            <w:r>
+              <w:rPr>
+                <w:rtl w:val="0"/>
+              </w:rPr>
+              <w:t xml:space="preserve">migratiestromen’ </w:t>
+            </w:r>
+            <w:r>
+              <w:rPr>
+                <w:rtl w:val="0"/>
+              </w:rPr>
+              <w:t xml:space="preserve">en ‘temperatuur en neerslag</w:t>
+            </w:r>
+          </w:p>
+        </w:tc>
+      </w:tr>
+      <w:tr>
+        <w:tc>
+          <w:tcPr>
+            <w:shd w:fill="auto" w:val="clear"/>
+            <w:tcMar>
+              <w:top w:w="100.0" w:type="dxa"/>
+              <w:left w:w="100.0" w:type="dxa"/>
+              <w:bottom w:w="100.0" w:type="dxa"/>
+              <w:right w:w="100.0" w:type="dxa"/>
+            </w:tcMar>
+            <w:vAlign w:val="top"/>
+          </w:tcPr>
+          <w:p>
+            <w:pPr>
+              <w:keepNext w:val="0"/>
+              <w:keepLines w:val="0"/>
+              <w:widowControl w:val="0"/>
+              <w:pBdr>
+                <w:top w:space="0" w:sz="0" w:val="nil"/>
+                <w:left w:space="0" w:sz="0" w:val="nil"/>
+                <w:bottom w:space="0" w:sz="0" w:val="nil"/>
+                <w:right w:space="0" w:sz="0" w:val="nil"/>
+                <w:between w:space="0" w:sz="0" w:val="nil"/>
+              </w:pBdr>
+              <w:shd w:fill="auto" w:val="clear"/>
+              <w:spacing w:after="0" w:before="0" w:line="240" w:lineRule="auto"/>
+              <w:ind w:left="0" w:right="0" w:firstLine="0"/>
+              <w:contextualSpacing w:val="0"/>
+              <w:jc w:val="left"/>
+              <w:rPr/>
+            </w:pPr>
+            <w:r>
+              <w:rPr>
+                <w:rtl w:val="0"/>
+              </w:rPr>
+              <w:t xml:space="preserve">Woensdag</w:t>
+            </w:r>
+          </w:p>
+        </w:tc>
+        <w:tc>
+          <w:tcPr>
+            <w:shd w:fill="auto" w:val="clear"/>
+            <w:tcMar>
+              <w:top w:w="100.0" w:type="dxa"/>
+              <w:left w:w="100.0" w:type="dxa"/>
+              <w:bottom w:w="100.0" w:type="dxa"/>
+              <w:right w:w="100.0" w:type="dxa"/>
+            </w:tcMar>
+            <w:vAlign w:val="top"/>
+          </w:tcPr>
+          <w:p>
+            <w:pPr>
+              <w:keepNext w:val="0"/>
+              <w:keepLines w:val="0"/>
+              <w:widowControl w:val="0"/>
+              <w:numPr>
+                <w:ilvl w:val="0"/>
+                <w:numId w:val="6"/>
+              </w:numPr>
+              <w:pBdr>
+                <w:top w:space="0" w:sz="0" w:val="nil"/>
+                <w:left w:space="0" w:sz="0" w:val="nil"/>
+                <w:bottom w:space="0" w:sz="0" w:val="nil"/>
+                <w:right w:space="0" w:sz="0" w:val="nil"/>
+                <w:between w:space="0" w:sz="0" w:val="nil"/>
+              </w:pBdr>
+              <w:shd w:fill="auto" w:val="clear"/>
+              <w:spacing w:after="0" w:before="0" w:line="240" w:lineRule="auto"/>
+              <w:ind w:left="720" w:right="0" w:hanging="360"/>
+              <w:contextualSpacing w:val="1"/>
+              <w:jc w:val="left"/>
+              <w:rPr>
+                <w:u w:val="none"/>
+              </w:rPr>
+            </w:pPr>
+            <w:r>
+              <w:rPr>
+                <w:rtl w:val="0"/>
+              </w:rPr>
+              <w:t xml:space="preserve">Landen gekozen waar we ons in verdiepen en alle losse datasets van migratiestromen en temperatuur en neerslag samengevoegd.</w:t>
+            </w:r>
+          </w:p>
+        </w:tc>
+      </w:tr>
+      <w:tr>
+        <w:tc>
+          <w:tcPr>
+            <w:shd w:fill="auto" w:val="clear"/>
+            <w:tcMar>
+              <w:top w:w="100.0" w:type="dxa"/>
+              <w:left w:w="100.0" w:type="dxa"/>
+              <w:bottom w:w="100.0" w:type="dxa"/>
+              <w:right w:w="100.0" w:type="dxa"/>
+            </w:tcMar>
+            <w:vAlign w:val="top"/>
+          </w:tcPr>
+          <w:p>
+            <w:pPr>
+              <w:keepNext w:val="0"/>
+              <w:keepLines w:val="0"/>
+              <w:widowControl w:val="0"/>
+              <w:pBdr>
+                <w:top w:space="0" w:sz="0" w:val="nil"/>
+                <w:left w:space="0" w:sz="0" w:val="nil"/>
+                <w:bottom w:space="0" w:sz="0" w:val="nil"/>
+                <w:right w:space="0" w:sz="0" w:val="nil"/>
+                <w:between w:space="0" w:sz="0" w:val="nil"/>
+              </w:pBdr>
+              <w:shd w:fill="auto" w:val="clear"/>
+              <w:spacing w:after="0" w:before="0" w:line="240" w:lineRule="auto"/>
+              <w:ind w:left="0" w:right="0" w:firstLine="0"/>
+              <w:contextualSpacing w:val="0"/>
+              <w:jc w:val="left"/>
+              <w:rPr/>
+            </w:pPr>
+            <w:r>
+              <w:rPr>
+                <w:rtl w:val="0"/>
+              </w:rPr>
+              <w:t xml:space="preserve">Donderdag</w:t>
+            </w:r>
+          </w:p>
+        </w:tc>
+        <w:tc>
+          <w:tcPr>
+            <w:shd w:fill="auto" w:val="clear"/>
+            <w:tcMar>
+              <w:top w:w="100.0" w:type="dxa"/>
+              <w:left w:w="100.0" w:type="dxa"/>
+              <w:bottom w:w="100.0" w:type="dxa"/>
+              <w:right w:w="100.0" w:type="dxa"/>
+            </w:tcMar>
+            <w:vAlign w:val="top"/>
+          </w:tcPr>
+          <w:p>
+            <w:pPr>
+              <w:keepNext w:val="0"/>
+              <w:keepLines w:val="0"/>
+              <w:widowControl w:val="0"/>
+              <w:numPr>
+                <w:ilvl w:val="0"/>
+                <w:numId w:val="14"/>
+              </w:numPr>
+              <w:pBdr>
+                <w:top w:space="0" w:sz="0" w:val="nil"/>
+                <w:left w:space="0" w:sz="0" w:val="nil"/>
+                <w:bottom w:space="0" w:sz="0" w:val="nil"/>
+                <w:right w:space="0" w:sz="0" w:val="nil"/>
+                <w:between w:space="0" w:sz="0" w:val="nil"/>
+              </w:pBdr>
+              <w:shd w:fill="auto" w:val="clear"/>
+              <w:spacing w:after="0" w:before="0" w:line="240" w:lineRule="auto"/>
+              <w:ind w:left="720" w:right="0" w:hanging="360"/>
+              <w:contextualSpacing w:val="1"/>
+              <w:jc w:val="left"/>
+              <w:rPr>
+                <w:u w:val="none"/>
+              </w:rPr>
+            </w:pPr>
+            <w:r>
+              <w:rPr>
+                <w:rtl w:val="0"/>
+              </w:rPr>
+              <w:t xml:space="preserve">Hoofdvraag, deelvragen en hypothese opgesteld. Zie technisch rapport.</w:t>
+            </w:r>
+          </w:p>
+          <w:p>
+            <w:pPr>
+              <w:keepNext w:val="0"/>
+              <w:keepLines w:val="0"/>
+              <w:widowControl w:val="0"/>
+              <w:numPr>
+                <w:ilvl w:val="0"/>
+                <w:numId w:val="14"/>
+              </w:numPr>
+              <w:pBdr>
+                <w:top w:space="0" w:sz="0" w:val="nil"/>
+                <w:left w:space="0" w:sz="0" w:val="nil"/>
+                <w:bottom w:space="0" w:sz="0" w:val="nil"/>
+                <w:right w:space="0" w:sz="0" w:val="nil"/>
+                <w:between w:space="0" w:sz="0" w:val="nil"/>
+              </w:pBdr>
+              <w:shd w:fill="auto" w:val="clear"/>
+              <w:spacing w:after="0" w:before="0" w:line="240" w:lineRule="auto"/>
+              <w:ind w:left="720" w:right="0" w:hanging="360"/>
+              <w:contextualSpacing w:val="1"/>
+              <w:jc w:val="left"/>
+              <w:rPr>
+                <w:u w:val="none"/>
+              </w:rPr>
+            </w:pPr>
+            <w:r>
+              <w:rPr>
+                <w:rtl w:val="0"/>
+              </w:rPr>
+              <w:t xml:space="preserve">Functie geschreven om data van migratiestromen makkelijk per land en jaar op te vragen</w:t>
+            </w:r>
+          </w:p>
+        </w:tc>
+      </w:tr>
+      <w:tr>
+        <w:tc>
+          <w:tcPr>
+            <w:shd w:fill="auto" w:val="clear"/>
+            <w:tcMar>
+              <w:top w:w="100.0" w:type="dxa"/>
+              <w:left w:w="100.0" w:type="dxa"/>
+              <w:bottom w:w="100.0" w:type="dxa"/>
+              <w:right w:w="100.0" w:type="dxa"/>
+            </w:tcMar>
+            <w:vAlign w:val="top"/>
+          </w:tcPr>
+          <w:p>
+            <w:pPr>
+              <w:keepNext w:val="0"/>
+              <w:keepLines w:val="0"/>
+              <w:widowControl w:val="0"/>
+              <w:pBdr>
+                <w:top w:space="0" w:sz="0" w:val="nil"/>
+                <w:left w:space="0" w:sz="0" w:val="nil"/>
+                <w:bottom w:space="0" w:sz="0" w:val="nil"/>
+                <w:right w:space="0" w:sz="0" w:val="nil"/>
+                <w:between w:space="0" w:sz="0" w:val="nil"/>
+              </w:pBdr>
+              <w:shd w:fill="auto" w:val="clear"/>
+              <w:spacing w:after="0" w:before="0" w:line="240" w:lineRule="auto"/>
+              <w:ind w:left="0" w:right="0" w:firstLine="0"/>
+              <w:contextualSpacing w:val="0"/>
+              <w:jc w:val="left"/>
+              <w:rPr/>
+            </w:pPr>
+            <w:r>
+              <w:rPr>
+                <w:rtl w:val="0"/>
+              </w:rPr>
+              <w:t xml:space="preserve">Vrijdag</w:t>
+            </w:r>
+          </w:p>
+        </w:tc>
+        <w:tc>
+          <w:tcPr>
+            <w:shd w:fill="auto" w:val="clear"/>
+            <w:tcMar>
+              <w:top w:w="100.0" w:type="dxa"/>
+              <w:left w:w="100.0" w:type="dxa"/>
+              <w:bottom w:w="100.0" w:type="dxa"/>
+              <w:right w:w="100.0" w:type="dxa"/>
+            </w:tcMar>
+            <w:vAlign w:val="top"/>
+          </w:tcPr>
+          <w:p>
+            <w:pPr>
+              <w:keepNext w:val="0"/>
+              <w:keepLines w:val="0"/>
+              <w:widowControl w:val="0"/>
+              <w:numPr>
+                <w:ilvl w:val="0"/>
+                <w:numId w:val="8"/>
+              </w:numPr>
+              <w:pBdr>
+                <w:top w:space="0" w:sz="0" w:val="nil"/>
+                <w:left w:space="0" w:sz="0" w:val="nil"/>
+                <w:bottom w:space="0" w:sz="0" w:val="nil"/>
+                <w:right w:space="0" w:sz="0" w:val="nil"/>
+                <w:between w:space="0" w:sz="0" w:val="nil"/>
+              </w:pBdr>
+              <w:shd w:fill="auto" w:val="clear"/>
+              <w:spacing w:after="0" w:before="0" w:line="240" w:lineRule="auto"/>
+              <w:ind w:left="720" w:right="0" w:hanging="360"/>
+              <w:contextualSpacing w:val="1"/>
+              <w:jc w:val="left"/>
+              <w:rPr>
+                <w:u w:val="none"/>
+              </w:rPr>
+            </w:pPr>
+            <w:r>
+              <w:rPr>
+                <w:rtl w:val="0"/>
+              </w:rPr>
+              <w:t xml:space="preserve">Jaren en maanden aan elkaar vastgemaakt. Mei 2017 wordt 2017.333</w:t>
+            </w:r>
+          </w:p>
+        </w:tc>
+      </w:tr>
+      <w:tr>
+        <w:tc>
+          <w:tcPr>
+            <w:shd w:fill="f4cccc" w:val="clear"/>
+            <w:tcMar>
+              <w:top w:w="100.0" w:type="dxa"/>
+              <w:left w:w="100.0" w:type="dxa"/>
+              <w:bottom w:w="100.0" w:type="dxa"/>
+              <w:right w:w="100.0" w:type="dxa"/>
+            </w:tcMar>
+            <w:vAlign w:val="top"/>
+          </w:tcPr>
+          <w:p>
+            <w:pPr>
+              <w:widowControl w:val="0"/>
+              <w:spacing w:line="240" w:lineRule="auto"/>
+              <w:contextualSpacing w:val="0"/>
+              <w:rPr>
+                <w:b w:val="1"/>
+              </w:rPr>
+            </w:pPr>
+            <w:r>
+              <w:rPr>
+                <w:b w:val="1"/>
+                <w:rtl w:val="0"/>
+              </w:rPr>
+              <w:t xml:space="preserve">Week 2</w:t>
+            </w:r>
+          </w:p>
+        </w:tc>
+        <w:tc>
+          <w:tcPr>
+            <w:shd w:fill="f4cccc" w:val="clear"/>
+            <w:tcMar>
+              <w:top w:w="100.0" w:type="dxa"/>
+              <w:left w:w="100.0" w:type="dxa"/>
+              <w:bottom w:w="100.0" w:type="dxa"/>
+              <w:right w:w="100.0" w:type="dxa"/>
+            </w:tcMar>
+            <w:vAlign w:val="top"/>
+          </w:tcPr>
+          <w:p>
+            <w:pPr>
+              <w:widowControl w:val="0"/>
+              <w:spacing w:line="240" w:lineRule="auto"/>
+              <w:contextualSpacing w:val="0"/>
+              <w:rPr/>
+            </w:pPr>
+            <w:r>
+              <w:rPr>
+                <w:rtl w:val="0"/>
+              </w:rPr>
+            </w:r>
+          </w:p>
+        </w:tc>
+      </w:tr>
+      <w:tr>
+        <w:tc>
+          <w:tcPr>
+            <w:shd w:fill="auto" w:val="clear"/>
+            <w:tcMar>
+              <w:top w:w="100.0" w:type="dxa"/>
+              <w:left w:w="100.0" w:type="dxa"/>
+              <w:bottom w:w="100.0" w:type="dxa"/>
+              <w:right w:w="100.0" w:type="dxa"/>
+            </w:tcMar>
+            <w:vAlign w:val="top"/>
+          </w:tcPr>
+          <w:p>
+            <w:pPr>
+              <w:widowControl w:val="0"/>
+              <w:spacing w:line="240" w:lineRule="auto"/>
+              <w:contextualSpacing w:val="0"/>
+              <w:rPr/>
+            </w:pPr>
+            <w:r>
+              <w:rPr>
+                <w:rtl w:val="0"/>
+              </w:rPr>
+              <w:t xml:space="preserve">Maandag</w:t>
+            </w:r>
+          </w:p>
+        </w:tc>
+        <w:tc>
+          <w:tcPr>
+            <w:shd w:fill="auto" w:val="clear"/>
+            <w:tcMar>
+              <w:top w:w="100.0" w:type="dxa"/>
+              <w:left w:w="100.0" w:type="dxa"/>
+              <w:bottom w:w="100.0" w:type="dxa"/>
+              <w:right w:w="100.0" w:type="dxa"/>
+            </w:tcMar>
+            <w:vAlign w:val="top"/>
+          </w:tcPr>
+          <w:p>
+            <w:pPr>
+              <w:widowControl w:val="0"/>
+              <w:numPr>
+                <w:ilvl w:val="0"/>
+                <w:numId w:val="15"/>
+              </w:numPr>
+              <w:spacing w:line="240" w:lineRule="auto"/>
+              <w:ind w:left="720" w:hanging="360"/>
+              <w:contextualSpacing w:val="1"/>
+              <w:rPr>
+                <w:u w:val="none"/>
+              </w:rPr>
+            </w:pPr>
+            <w:r>
+              <w:rPr>
+                <w:rtl w:val="0"/>
+              </w:rPr>
+              <w:t xml:space="preserve">Alle europese landen samenvoegen</w:t>
+            </w:r>
+          </w:p>
+          <w:p>
+            <w:pPr>
+              <w:widowControl w:val="0"/>
+              <w:numPr>
+                <w:ilvl w:val="0"/>
+                <w:numId w:val="15"/>
+              </w:numPr>
+              <w:spacing w:line="240" w:lineRule="auto"/>
+              <w:ind w:left="720" w:hanging="360"/>
+              <w:contextualSpacing w:val="1"/>
+              <w:rPr/>
+            </w:pPr>
+            <w:r>
+              <w:rPr>
+                <w:rtl w:val="0"/>
+              </w:rPr>
+              <w:t xml:space="preserve">Functie geschreven om data van temperatuur en neerslag makkelijk per land en jaar op te vragen</w:t>
+            </w:r>
+          </w:p>
+          <w:p>
+            <w:pPr>
+              <w:widowControl w:val="0"/>
+              <w:numPr>
+                <w:ilvl w:val="0"/>
+                <w:numId w:val="15"/>
+              </w:numPr>
+              <w:spacing w:line="240" w:lineRule="auto"/>
+              <w:ind w:left="720" w:hanging="360"/>
+              <w:contextualSpacing w:val="1"/>
+              <w:rPr>
+                <w:u w:val="none"/>
+              </w:rPr>
+            </w:pPr>
+            <w:r>
+              <w:rPr>
+                <w:rtl w:val="0"/>
+              </w:rPr>
+              <w:t xml:space="preserve">Functie geschreven om alle markten in de foodprices dataset samen te voegen</w:t>
+            </w:r>
+          </w:p>
+        </w:tc>
+      </w:tr>
+      <w:tr>
+        <w:tc>
+          <w:tcPr>
+            <w:shd w:fill="auto" w:val="clear"/>
+            <w:tcMar>
+              <w:top w:w="100.0" w:type="dxa"/>
+              <w:left w:w="100.0" w:type="dxa"/>
+              <w:bottom w:w="100.0" w:type="dxa"/>
+              <w:right w:w="100.0" w:type="dxa"/>
+            </w:tcMar>
+            <w:vAlign w:val="top"/>
+          </w:tcPr>
+          <w:p>
+            <w:pPr>
+              <w:widowControl w:val="0"/>
+              <w:spacing w:line="240" w:lineRule="auto"/>
+              <w:contextualSpacing w:val="0"/>
+              <w:rPr/>
+            </w:pPr>
+            <w:r>
+              <w:rPr>
+                <w:rtl w:val="0"/>
+              </w:rPr>
+              <w:t xml:space="preserve">Dinsdag</w:t>
+            </w:r>
+          </w:p>
+        </w:tc>
+        <w:tc>
+          <w:tcPr>
+            <w:shd w:fill="auto" w:val="clear"/>
+            <w:tcMar>
+              <w:top w:w="100.0" w:type="dxa"/>
+              <w:left w:w="100.0" w:type="dxa"/>
+              <w:bottom w:w="100.0" w:type="dxa"/>
+              <w:right w:w="100.0" w:type="dxa"/>
+            </w:tcMar>
+            <w:vAlign w:val="top"/>
+          </w:tcPr>
+          <w:p>
+            <w:pPr>
+              <w:widowControl w:val="0"/>
+              <w:spacing w:line="240" w:lineRule="auto"/>
+              <w:contextualSpacing w:val="0"/>
+              <w:rPr/>
+            </w:pPr>
+            <w:r>
+              <w:rPr>
+                <w:rtl w:val="0"/>
+              </w:rPr>
+            </w:r>
+          </w:p>
+        </w:tc>
+      </w:tr>
+      <w:tr>
+        <w:tc>
+          <w:tcPr>
+            <w:shd w:fill="auto" w:val="clear"/>
+            <w:tcMar>
+              <w:top w:w="100.0" w:type="dxa"/>
+              <w:left w:w="100.0" w:type="dxa"/>
+              <w:bottom w:w="100.0" w:type="dxa"/>
+              <w:right w:w="100.0" w:type="dxa"/>
+            </w:tcMar>
+            <w:vAlign w:val="top"/>
+          </w:tcPr>
+          <w:p>
+            <w:pPr>
+              <w:widowControl w:val="0"/>
+              <w:spacing w:line="240" w:lineRule="auto"/>
+              <w:contextualSpacing w:val="0"/>
+              <w:rPr/>
+            </w:pPr>
+            <w:r>
+              <w:rPr>
+                <w:rtl w:val="0"/>
+              </w:rPr>
+              <w:t xml:space="preserve">Woensdag</w:t>
+            </w:r>
+          </w:p>
+        </w:tc>
+        <w:tc>
+          <w:tcPr>
+            <w:shd w:fill="auto" w:val="clear"/>
+            <w:tcMar>
+              <w:top w:w="100.0" w:type="dxa"/>
+              <w:left w:w="100.0" w:type="dxa"/>
+              <w:bottom w:w="100.0" w:type="dxa"/>
+              <w:right w:w="100.0" w:type="dxa"/>
+            </w:tcMar>
+            <w:vAlign w:val="top"/>
+          </w:tcPr>
+          <w:p>
+            <w:pPr>
+              <w:widowControl w:val="0"/>
+              <w:spacing w:line="240" w:lineRule="auto"/>
+              <w:contextualSpacing w:val="0"/>
+              <w:rPr/>
+            </w:pPr>
+            <w:r>
+              <w:rPr>
+                <w:rtl w:val="0"/>
+              </w:rPr>
+            </w:r>
+          </w:p>
+        </w:tc>
+      </w:tr>
+      <w:tr>
+        <w:tc>
+          <w:tcPr>
+            <w:shd w:fill="auto" w:val="clear"/>
+            <w:tcMar>
+              <w:top w:w="100.0" w:type="dxa"/>
+              <w:left w:w="100.0" w:type="dxa"/>
+              <w:bottom w:w="100.0" w:type="dxa"/>
+              <w:right w:w="100.0" w:type="dxa"/>
+            </w:tcMar>
+            <w:vAlign w:val="top"/>
+          </w:tcPr>
+          <w:p>
+            <w:pPr>
+              <w:widowControl w:val="0"/>
+              <w:spacing w:line="240" w:lineRule="auto"/>
+              <w:contextualSpacing w:val="0"/>
+              <w:rPr/>
+            </w:pPr>
+            <w:r>
+              <w:rPr>
+                <w:rtl w:val="0"/>
+              </w:rPr>
+              <w:t xml:space="preserve">Donderdag</w:t>
+            </w:r>
+          </w:p>
+        </w:tc>
+        <w:tc>
+          <w:tcPr>
+            <w:shd w:fill="auto" w:val="clear"/>
+            <w:tcMar>
+              <w:top w:w="100.0" w:type="dxa"/>
+              <w:left w:w="100.0" w:type="dxa"/>
+              <w:bottom w:w="100.0" w:type="dxa"/>
+              <w:right w:w="100.0" w:type="dxa"/>
+            </w:tcMar>
+            <w:vAlign w:val="top"/>
+          </w:tcPr>
+          <w:p>
+            <w:pPr>
+              <w:widowControl w:val="0"/>
+              <w:spacing w:line="240" w:lineRule="auto"/>
+              <w:contextualSpacing w:val="0"/>
+              <w:rPr/>
+            </w:pPr>
+            <w:r>
+              <w:rPr>
+                <w:rtl w:val="0"/>
+              </w:rPr>
+            </w:r>
+          </w:p>
+        </w:tc>
+      </w:tr>
+      <w:tr>
+        <w:tc>
+          <w:tcPr>
+            <w:shd w:fill="auto" w:val="clear"/>
+            <w:tcMar>
+              <w:top w:w="100.0" w:type="dxa"/>
+              <w:left w:w="100.0" w:type="dxa"/>
+              <w:bottom w:w="100.0" w:type="dxa"/>
+              <w:right w:w="100.0" w:type="dxa"/>
+            </w:tcMar>
+            <w:vAlign w:val="top"/>
+          </w:tcPr>
+          <w:p>
+            <w:pPr>
+              <w:widowControl w:val="0"/>
+              <w:spacing w:line="240" w:lineRule="auto"/>
+              <w:contextualSpacing w:val="0"/>
+              <w:rPr/>
+            </w:pPr>
+            <w:r>
+              <w:rPr>
+                <w:rtl w:val="0"/>
+              </w:rPr>
+              <w:t xml:space="preserve">Vrijdag</w:t>
+            </w:r>
+          </w:p>
+        </w:tc>
+        <w:tc>
+          <w:tcPr>
+            <w:shd w:fill="auto" w:val="clear"/>
+            <w:tcMar>
+              <w:top w:w="100.0" w:type="dxa"/>
+              <w:left w:w="100.0" w:type="dxa"/>
+              <w:bottom w:w="100.0" w:type="dxa"/>
+              <w:right w:w="100.0" w:type="dxa"/>
+            </w:tcMar>
+            <w:vAlign w:val="top"/>
+          </w:tcPr>
+          <w:p>
+            <w:pPr>
+              <w:widowControl w:val="0"/>
+              <w:spacing w:line="240" w:lineRule="auto"/>
+              <w:contextualSpacing w:val="0"/>
+              <w:rPr/>
+            </w:pPr>
+            <w:r>
+              <w:rPr>
+                <w:rtl w:val="0"/>
+              </w:rPr>
+            </w:r>
+          </w:p>
+        </w:tc>
+      </w:tr>
+      <w:tr>
+        <w:tc>
+          <w:tcPr>
+            <w:shd w:fill="f4cccc" w:val="clear"/>
+            <w:tcMar>
+              <w:top w:w="100.0" w:type="dxa"/>
+              <w:left w:w="100.0" w:type="dxa"/>
+              <w:bottom w:w="100.0" w:type="dxa"/>
+              <w:right w:w="100.0" w:type="dxa"/>
+            </w:tcMar>
+            <w:vAlign w:val="top"/>
+          </w:tcPr>
+          <w:p>
+            <w:pPr>
+              <w:widowControl w:val="0"/>
+              <w:spacing w:line="240" w:lineRule="auto"/>
+              <w:contextualSpacing w:val="0"/>
+              <w:rPr>
+                <w:b w:val="1"/>
+              </w:rPr>
+            </w:pPr>
+            <w:r>
+              <w:rPr>
+                <w:b w:val="1"/>
+                <w:rtl w:val="0"/>
+              </w:rPr>
+              <w:t xml:space="preserve">Week 3</w:t>
+            </w:r>
+          </w:p>
+        </w:tc>
+        <w:tc>
+          <w:tcPr>
+            <w:shd w:fill="f4cccc" w:val="clear"/>
+            <w:tcMar>
+              <w:top w:w="100.0" w:type="dxa"/>
+              <w:left w:w="100.0" w:type="dxa"/>
+              <w:bottom w:w="100.0" w:type="dxa"/>
+              <w:right w:w="100.0" w:type="dxa"/>
+            </w:tcMar>
+            <w:vAlign w:val="top"/>
+          </w:tcPr>
+          <w:p>
+            <w:pPr>
+              <w:widowControl w:val="0"/>
+              <w:spacing w:line="240" w:lineRule="auto"/>
+              <w:contextualSpacing w:val="0"/>
+              <w:rPr/>
+            </w:pPr>
+            <w:r>
+              <w:rPr>
+                <w:rtl w:val="0"/>
+              </w:rPr>
+            </w:r>
+          </w:p>
+        </w:tc>
+      </w:tr>
+      <w:tr>
+        <w:tc>
+          <w:tcPr>
+            <w:shd w:fill="auto" w:val="clear"/>
+            <w:tcMar>
+              <w:top w:w="100.0" w:type="dxa"/>
+              <w:left w:w="100.0" w:type="dxa"/>
+              <w:bottom w:w="100.0" w:type="dxa"/>
+              <w:right w:w="100.0" w:type="dxa"/>
+            </w:tcMar>
+            <w:vAlign w:val="top"/>
+          </w:tcPr>
+          <w:p>
+            <w:pPr>
+              <w:widowControl w:val="0"/>
+              <w:spacing w:line="240" w:lineRule="auto"/>
+              <w:contextualSpacing w:val="0"/>
+              <w:rPr/>
+            </w:pPr>
+            <w:r>
+              <w:rPr>
+                <w:rtl w:val="0"/>
+              </w:rPr>
+              <w:t xml:space="preserve">Maandag</w:t>
+            </w:r>
+          </w:p>
+        </w:tc>
+        <w:tc>
+          <w:tcPr>
+            <w:shd w:fill="auto" w:val="clear"/>
+            <w:tcMar>
+              <w:top w:w="100.0" w:type="dxa"/>
+              <w:left w:w="100.0" w:type="dxa"/>
+              <w:bottom w:w="100.0" w:type="dxa"/>
+              <w:right w:w="100.0" w:type="dxa"/>
+            </w:tcMar>
+            <w:vAlign w:val="top"/>
+          </w:tcPr>
+          <w:p>
+            <w:pPr>
+              <w:widowControl w:val="0"/>
+              <w:spacing w:line="240" w:lineRule="auto"/>
+              <w:contextualSpacing w:val="0"/>
+              <w:rPr/>
+            </w:pPr>
+            <w:r>
+              <w:rPr>
+                <w:rtl w:val="0"/>
+              </w:rPr>
+            </w:r>
+          </w:p>
+        </w:tc>
+      </w:tr>
+      <w:tr>
+        <w:tc>
+          <w:tcPr>
+            <w:shd w:fill="auto" w:val="clear"/>
+            <w:tcMar>
+              <w:top w:w="100.0" w:type="dxa"/>
+              <w:left w:w="100.0" w:type="dxa"/>
+              <w:bottom w:w="100.0" w:type="dxa"/>
+              <w:right w:w="100.0" w:type="dxa"/>
+            </w:tcMar>
+            <w:vAlign w:val="top"/>
+          </w:tcPr>
+          <w:p>
+            <w:pPr>
+              <w:widowControl w:val="0"/>
+              <w:spacing w:line="240" w:lineRule="auto"/>
+              <w:contextualSpacing w:val="0"/>
+              <w:rPr/>
+            </w:pPr>
+            <w:r>
+              <w:rPr>
+                <w:rtl w:val="0"/>
+              </w:rPr>
+              <w:t xml:space="preserve">Dinsdag</w:t>
+            </w:r>
+          </w:p>
+        </w:tc>
+        <w:tc>
+          <w:tcPr>
+            <w:shd w:fill="auto" w:val="clear"/>
+            <w:tcMar>
+              <w:top w:w="100.0" w:type="dxa"/>
+              <w:left w:w="100.0" w:type="dxa"/>
+              <w:bottom w:w="100.0" w:type="dxa"/>
+              <w:right w:w="100.0" w:type="dxa"/>
+            </w:tcMar>
+            <w:vAlign w:val="top"/>
+          </w:tcPr>
+          <w:p>
+            <w:pPr>
+              <w:widowControl w:val="0"/>
+              <w:spacing w:line="240" w:lineRule="auto"/>
+              <w:contextualSpacing w:val="0"/>
+              <w:rPr/>
+            </w:pPr>
+            <w:r>
+              <w:rPr>
+                <w:rtl w:val="0"/>
+              </w:rPr>
+            </w:r>
+          </w:p>
+        </w:tc>
+      </w:tr>
+      <w:tr>
+        <w:tc>
+          <w:tcPr>
+            <w:shd w:fill="auto" w:val="clear"/>
+            <w:tcMar>
+              <w:top w:w="100.0" w:type="dxa"/>
+              <w:left w:w="100.0" w:type="dxa"/>
+              <w:bottom w:w="100.0" w:type="dxa"/>
+              <w:right w:w="100.0" w:type="dxa"/>
+            </w:tcMar>
+            <w:vAlign w:val="top"/>
+          </w:tcPr>
+          <w:p>
+            <w:pPr>
+              <w:widowControl w:val="0"/>
+              <w:spacing w:line="240" w:lineRule="auto"/>
+              <w:contextualSpacing w:val="0"/>
+              <w:rPr/>
+            </w:pPr>
+            <w:r>
+              <w:rPr>
+                <w:rtl w:val="0"/>
+              </w:rPr>
+              <w:t xml:space="preserve">Woensdag</w:t>
+            </w:r>
+          </w:p>
+        </w:tc>
+        <w:tc>
+          <w:tcPr>
+            <w:shd w:fill="auto" w:val="clear"/>
+            <w:tcMar>
+              <w:top w:w="100.0" w:type="dxa"/>
+              <w:left w:w="100.0" w:type="dxa"/>
+              <w:bottom w:w="100.0" w:type="dxa"/>
+              <w:right w:w="100.0" w:type="dxa"/>
+            </w:tcMar>
+            <w:vAlign w:val="top"/>
+          </w:tcPr>
+          <w:p>
+            <w:pPr>
+              <w:widowControl w:val="0"/>
+              <w:spacing w:line="240" w:lineRule="auto"/>
+              <w:contextualSpacing w:val="0"/>
+              <w:rPr/>
+            </w:pPr>
+            <w:r>
+              <w:rPr>
+                <w:rtl w:val="0"/>
+              </w:rPr>
+            </w:r>
+          </w:p>
+        </w:tc>
+      </w:tr>
+      <w:tr>
+        <w:tc>
+          <w:tcPr>
+            <w:shd w:fill="auto" w:val="clear"/>
+            <w:tcMar>
+              <w:top w:w="100.0" w:type="dxa"/>
+              <w:left w:w="100.0" w:type="dxa"/>
+              <w:bottom w:w="100.0" w:type="dxa"/>
+              <w:right w:w="100.0" w:type="dxa"/>
+            </w:tcMar>
+            <w:vAlign w:val="top"/>
+          </w:tcPr>
+          <w:p>
+            <w:pPr>
+              <w:widowControl w:val="0"/>
+              <w:spacing w:line="240" w:lineRule="auto"/>
+              <w:contextualSpacing w:val="0"/>
+              <w:rPr/>
+            </w:pPr>
+            <w:r>
+              <w:rPr>
+                <w:rtl w:val="0"/>
+              </w:rPr>
+              <w:t xml:space="preserve">Donderdag</w:t>
+            </w:r>
+          </w:p>
+        </w:tc>
+        <w:tc>
+          <w:tcPr>
+            <w:shd w:fill="auto" w:val="clear"/>
+            <w:tcMar>
+              <w:top w:w="100.0" w:type="dxa"/>
+              <w:left w:w="100.0" w:type="dxa"/>
+              <w:bottom w:w="100.0" w:type="dxa"/>
+              <w:right w:w="100.0" w:type="dxa"/>
+            </w:tcMar>
+            <w:vAlign w:val="top"/>
+          </w:tcPr>
+          <w:p>
+            <w:pPr>
+              <w:widowControl w:val="0"/>
+              <w:spacing w:line="240" w:lineRule="auto"/>
+              <w:contextualSpacing w:val="0"/>
+              <w:rPr/>
+            </w:pPr>
+            <w:r>
+              <w:rPr>
+                <w:rtl w:val="0"/>
+              </w:rPr>
+            </w:r>
+          </w:p>
+        </w:tc>
+      </w:tr>
+      <w:tr>
+        <w:tc>
+          <w:tcPr>
+            <w:shd w:fill="auto" w:val="clear"/>
+            <w:tcMar>
+              <w:top w:w="100.0" w:type="dxa"/>
+              <w:left w:w="100.0" w:type="dxa"/>
+              <w:bottom w:w="100.0" w:type="dxa"/>
+              <w:right w:w="100.0" w:type="dxa"/>
+            </w:tcMar>
+            <w:vAlign w:val="top"/>
+          </w:tcPr>
+          <w:p>
+            <w:pPr>
+              <w:widowControl w:val="0"/>
+              <w:spacing w:line="240" w:lineRule="auto"/>
+              <w:contextualSpacing w:val="0"/>
+              <w:rPr/>
+            </w:pPr>
+            <w:r>
+              <w:rPr>
+                <w:rtl w:val="0"/>
+              </w:rPr>
+              <w:t xml:space="preserve">Vrijdag</w:t>
+            </w:r>
+          </w:p>
+        </w:tc>
+        <w:tc>
+          <w:tcPr>
+            <w:shd w:fill="auto" w:val="clear"/>
+            <w:tcMar>
+              <w:top w:w="100.0" w:type="dxa"/>
+              <w:left w:w="100.0" w:type="dxa"/>
+              <w:bottom w:w="100.0" w:type="dxa"/>
+              <w:right w:w="100.0" w:type="dxa"/>
+            </w:tcMar>
+            <w:vAlign w:val="top"/>
+          </w:tcPr>
+          <w:p>
+            <w:pPr>
+              <w:widowControl w:val="0"/>
+              <w:spacing w:line="240" w:lineRule="auto"/>
+              <w:contextualSpacing w:val="0"/>
+              <w:rPr/>
+            </w:pPr>
+            <w:r>
+              <w:rPr>
+                <w:rtl w:val="0"/>
+              </w:rPr>
+            </w:r>
+          </w:p>
+        </w:tc>
+      </w:tr>
+      <w:tr>
+        <w:tc>
+          <w:tcPr>
+            <w:shd w:fill="f4cccc" w:val="clear"/>
+            <w:tcMar>
+              <w:top w:w="100.0" w:type="dxa"/>
+              <w:left w:w="100.0" w:type="dxa"/>
+              <w:bottom w:w="100.0" w:type="dxa"/>
+              <w:right w:w="100.0" w:type="dxa"/>
+            </w:tcMar>
+            <w:vAlign w:val="top"/>
+          </w:tcPr>
+          <w:p>
+            <w:pPr>
+              <w:widowControl w:val="0"/>
+              <w:spacing w:line="240" w:lineRule="auto"/>
+              <w:contextualSpacing w:val="0"/>
+              <w:rPr>
+                <w:b w:val="1"/>
+              </w:rPr>
+            </w:pPr>
+            <w:r>
+              <w:rPr>
+                <w:b w:val="1"/>
+                <w:rtl w:val="0"/>
+              </w:rPr>
+              <w:t xml:space="preserve">Week 1</w:t>
+            </w:r>
+          </w:p>
+        </w:tc>
+        <w:tc>
+          <w:tcPr>
+            <w:shd w:fill="f4cccc" w:val="clear"/>
+            <w:tcMar>
+              <w:top w:w="100.0" w:type="dxa"/>
+              <w:left w:w="100.0" w:type="dxa"/>
+              <w:bottom w:w="100.0" w:type="dxa"/>
+              <w:right w:w="100.0" w:type="dxa"/>
+            </w:tcMar>
+            <w:vAlign w:val="top"/>
+          </w:tcPr>
+          <w:p>
+            <w:pPr>
+              <w:widowControl w:val="0"/>
+              <w:spacing w:line="240" w:lineRule="auto"/>
+              <w:contextualSpacing w:val="0"/>
+              <w:rPr/>
+            </w:pPr>
+            <w:r>
+              <w:rPr>
+                <w:rtl w:val="0"/>
+              </w:rPr>
+            </w:r>
+          </w:p>
+        </w:tc>
+      </w:tr>
+      <w:tr>
+        <w:tc>
+          <w:tcPr>
+            <w:shd w:fill="auto" w:val="clear"/>
+            <w:tcMar>
+              <w:top w:w="100.0" w:type="dxa"/>
+              <w:left w:w="100.0" w:type="dxa"/>
+              <w:bottom w:w="100.0" w:type="dxa"/>
+              <w:right w:w="100.0" w:type="dxa"/>
+            </w:tcMar>
+            <w:vAlign w:val="top"/>
+          </w:tcPr>
+          <w:p>
+            <w:pPr>
+              <w:widowControl w:val="0"/>
+              <w:spacing w:line="240" w:lineRule="auto"/>
+              <w:contextualSpacing w:val="0"/>
+              <w:rPr/>
+            </w:pPr>
+            <w:r>
+              <w:rPr>
+                <w:rtl w:val="0"/>
+              </w:rPr>
+              <w:t xml:space="preserve">Maandag</w:t>
+            </w:r>
+          </w:p>
+        </w:tc>
+        <w:tc>
+          <w:tcPr>
+            <w:shd w:fill="auto" w:val="clear"/>
+            <w:tcMar>
+              <w:top w:w="100.0" w:type="dxa"/>
+              <w:left w:w="100.0" w:type="dxa"/>
+              <w:bottom w:w="100.0" w:type="dxa"/>
+              <w:right w:w="100.0" w:type="dxa"/>
+            </w:tcMar>
+            <w:vAlign w:val="top"/>
+          </w:tcPr>
+          <w:p>
+            <w:pPr>
+              <w:widowControl w:val="0"/>
+              <w:spacing w:line="240" w:lineRule="auto"/>
+              <w:contextualSpacing w:val="0"/>
+              <w:rPr/>
+            </w:pPr>
+            <w:r>
+              <w:rPr>
+                <w:rtl w:val="0"/>
+              </w:rPr>
+            </w:r>
+          </w:p>
+        </w:tc>
+      </w:tr>
+      <w:tr>
+        <w:tc>
+          <w:tcPr>
+            <w:shd w:fill="auto" w:val="clear"/>
+            <w:tcMar>
+              <w:top w:w="100.0" w:type="dxa"/>
+              <w:left w:w="100.0" w:type="dxa"/>
+              <w:bottom w:w="100.0" w:type="dxa"/>
+              <w:right w:w="100.0" w:type="dxa"/>
+            </w:tcMar>
+            <w:vAlign w:val="top"/>
+          </w:tcPr>
+          <w:p>
+            <w:pPr>
+              <w:widowControl w:val="0"/>
+              <w:spacing w:line="240" w:lineRule="auto"/>
+              <w:contextualSpacing w:val="0"/>
+              <w:rPr/>
+            </w:pPr>
+            <w:r>
+              <w:rPr>
+                <w:rtl w:val="0"/>
+              </w:rPr>
+              <w:t xml:space="preserve">Dinsdag</w:t>
+            </w:r>
+          </w:p>
+        </w:tc>
+        <w:tc>
+          <w:tcPr>
+            <w:shd w:fill="auto" w:val="clear"/>
+            <w:tcMar>
+              <w:top w:w="100.0" w:type="dxa"/>
+              <w:left w:w="100.0" w:type="dxa"/>
+              <w:bottom w:w="100.0" w:type="dxa"/>
+              <w:right w:w="100.0" w:type="dxa"/>
+            </w:tcMar>
+            <w:vAlign w:val="top"/>
+          </w:tcPr>
+          <w:p>
+            <w:pPr>
+              <w:widowControl w:val="0"/>
+              <w:spacing w:line="240" w:lineRule="auto"/>
+              <w:contextualSpacing w:val="0"/>
+              <w:rPr/>
+            </w:pPr>
+            <w:r>
+              <w:rPr>
+                <w:rtl w:val="0"/>
+              </w:rPr>
+            </w:r>
+          </w:p>
+        </w:tc>
+      </w:tr>
+      <w:tr>
+        <w:tc>
+          <w:tcPr>
+            <w:shd w:fill="auto" w:val="clear"/>
+            <w:tcMar>
+              <w:top w:w="100.0" w:type="dxa"/>
+              <w:left w:w="100.0" w:type="dxa"/>
+              <w:bottom w:w="100.0" w:type="dxa"/>
+              <w:right w:w="100.0" w:type="dxa"/>
+            </w:tcMar>
+            <w:vAlign w:val="top"/>
+          </w:tcPr>
+          <w:p>
+            <w:pPr>
+              <w:widowControl w:val="0"/>
+              <w:spacing w:line="240" w:lineRule="auto"/>
+              <w:contextualSpacing w:val="0"/>
+              <w:rPr/>
+            </w:pPr>
+            <w:r>
+              <w:rPr>
+                <w:rtl w:val="0"/>
+              </w:rPr>
+              <w:t xml:space="preserve">Woensdag</w:t>
+            </w:r>
+          </w:p>
+        </w:tc>
+        <w:tc>
+          <w:tcPr>
+            <w:shd w:fill="auto" w:val="clear"/>
+            <w:tcMar>
+              <w:top w:w="100.0" w:type="dxa"/>
+              <w:left w:w="100.0" w:type="dxa"/>
+              <w:bottom w:w="100.0" w:type="dxa"/>
+              <w:right w:w="100.0" w:type="dxa"/>
+            </w:tcMar>
+            <w:vAlign w:val="top"/>
+          </w:tcPr>
+          <w:p>
+            <w:pPr>
+              <w:widowControl w:val="0"/>
+              <w:spacing w:line="240" w:lineRule="auto"/>
+              <w:contextualSpacing w:val="0"/>
+              <w:rPr/>
+            </w:pPr>
+            <w:r>
+              <w:rPr>
+                <w:rtl w:val="0"/>
+              </w:rPr>
+            </w:r>
+          </w:p>
+        </w:tc>
+      </w:tr>
+      <w:tr>
+        <w:tc>
+          <w:tcPr>
+            <w:shd w:fill="auto" w:val="clear"/>
+            <w:tcMar>
+              <w:top w:w="100.0" w:type="dxa"/>
+              <w:left w:w="100.0" w:type="dxa"/>
+              <w:bottom w:w="100.0" w:type="dxa"/>
+              <w:right w:w="100.0" w:type="dxa"/>
+            </w:tcMar>
+            <w:vAlign w:val="top"/>
+          </w:tcPr>
+          <w:p>
+            <w:pPr>
+              <w:widowControl w:val="0"/>
+              <w:spacing w:line="240" w:lineRule="auto"/>
+              <w:contextualSpacing w:val="0"/>
+              <w:rPr/>
+            </w:pPr>
+            <w:r>
+              <w:rPr>
+                <w:rtl w:val="0"/>
+              </w:rPr>
+              <w:t xml:space="preserve">Donderdag</w:t>
+            </w:r>
+          </w:p>
+        </w:tc>
+        <w:tc>
+          <w:tcPr>
+            <w:shd w:fill="auto" w:val="clear"/>
+            <w:tcMar>
+              <w:top w:w="100.0" w:type="dxa"/>
+              <w:left w:w="100.0" w:type="dxa"/>
+              <w:bottom w:w="100.0" w:type="dxa"/>
+              <w:right w:w="100.0" w:type="dxa"/>
+            </w:tcMar>
+            <w:vAlign w:val="top"/>
+          </w:tcPr>
+          <w:p>
+            <w:pPr>
+              <w:widowControl w:val="0"/>
+              <w:spacing w:line="240" w:lineRule="auto"/>
+              <w:contextualSpacing w:val="0"/>
+              <w:rPr/>
+            </w:pPr>
+            <w:r>
+              <w:rPr>
+                <w:rtl w:val="0"/>
+              </w:rPr>
+            </w:r>
+          </w:p>
+        </w:tc>
+      </w:tr>
+      <w:tr>
+        <w:tc>
+          <w:tcPr>
+            <w:shd w:fill="auto" w:val="clear"/>
+            <w:tcMar>
+              <w:top w:w="100.0" w:type="dxa"/>
+              <w:left w:w="100.0" w:type="dxa"/>
+              <w:bottom w:w="100.0" w:type="dxa"/>
+              <w:right w:w="100.0" w:type="dxa"/>
+            </w:tcMar>
+            <w:vAlign w:val="top"/>
+          </w:tcPr>
+          <w:p>
+            <w:pPr>
+              <w:widowControl w:val="0"/>
+              <w:spacing w:line="240" w:lineRule="auto"/>
+              <w:contextualSpacing w:val="0"/>
+              <w:rPr/>
+            </w:pPr>
+            <w:r>
+              <w:rPr>
+                <w:rtl w:val="0"/>
+              </w:rPr>
+              <w:t xml:space="preserve">Vrijdag</w:t>
+            </w:r>
+          </w:p>
+        </w:tc>
+        <w:tc>
+          <w:tcPr>
+            <w:shd w:fill="auto" w:val="clear"/>
+            <w:tcMar>
+              <w:top w:w="100.0" w:type="dxa"/>
+              <w:left w:w="100.0" w:type="dxa"/>
+              <w:bottom w:w="100.0" w:type="dxa"/>
+              <w:right w:w="100.0" w:type="dxa"/>
+            </w:tcMar>
+            <w:vAlign w:val="top"/>
+          </w:tcPr>
+          <w:p>
+            <w:pPr>
+              <w:widowControl w:val="0"/>
+              <w:spacing w:line="240" w:lineRule="auto"/>
+              <w:contextualSpacing w:val="0"/>
+              <w:rPr/>
+            </w:pPr>
+            <w:r>
+              <w:rPr>
+                <w:rtl w:val="0"/>
+              </w:rPr>
+            </w:r>
+          </w:p>
+        </w:tc>
+      </w:tr>
+      <w:tr>
+        <w:tc>
+          <w:tcPr>
+            <w:shd w:fill="auto" w:val="clear"/>
+            <w:tcMar>
+              <w:top w:w="100.0" w:type="dxa"/>
+              <w:left w:w="100.0" w:type="dxa"/>
+              <w:bottom w:w="100.0" w:type="dxa"/>
+              <w:right w:w="100.0" w:type="dxa"/>
+            </w:tcMar>
+            <w:vAlign w:val="top"/>
+          </w:tcPr>
+          <w:p>
+            <w:pPr>
+              <w:widowControl w:val="0"/>
+              <w:spacing w:line="240" w:lineRule="auto"/>
+              <w:contextualSpacing w:val="0"/>
+              <w:rPr/>
+            </w:pPr>
+            <w:r>
+              <w:rPr>
+                <w:rtl w:val="0"/>
+              </w:rPr>
+            </w:r>
+          </w:p>
+        </w:tc>
+        <w:tc>
+          <w:tcPr>
+            <w:shd w:fill="auto" w:val="clear"/>
+            <w:tcMar>
+              <w:top w:w="100.0" w:type="dxa"/>
+              <w:left w:w="100.0" w:type="dxa"/>
+              <w:bottom w:w="100.0" w:type="dxa"/>
+              <w:right w:w="100.0" w:type="dxa"/>
+            </w:tcMar>
+            <w:vAlign w:val="top"/>
+          </w:tcPr>
+          <w:p>
+            <w:pPr>
+              <w:widowControl w:val="0"/>
+              <w:spacing w:line="240" w:lineRule="auto"/>
+              <w:contextualSpacing w:val="0"/>
+              <w:rPr/>
+            </w:pPr>
+            <w:r>
+              <w:rPr>
+                <w:rtl w:val="0"/>
+              </w:rPr>
+            </w:r>
+          </w:p>
+        </w:tc>
+      </w:tr>
+    </w:tbl>
+    <w:p>
+      <w:pPr>
+        <w:contextualSpacing w:val="0"/>
+        <w:rPr/>
+      </w:pPr>
+      <w:r>
+        <w:rPr>
+          <w:rtl w:val="0"/>
+        </w:rPr>
+      </w:r>
+    </w:p>
+    <w:p>
+      <w:pPr>
+        <w:contextualSpacing w:val="0"/>
+        <w:rPr/>
+      </w:pPr>
+      <w:r>
+        <w:rPr>
+          <w:rtl w:val="0"/>
+        </w:rPr>
+      </w:r>
+    </w:p>
+    <w:p>
+      <w:pPr>
+        <w:pStyle w:val="Heading1"/>
+        <w:ind w:right="-891.2598425196836" w:hanging="850.3937007874016"/>
+        <w:contextualSpacing w:val="0"/>
+        <w:rPr/>
+      </w:pPr>
+      <w:bookmarkStart w:colFirst="0" w:colLast="0" w:name="_gjdgxs" w:id="1"/>
+      <w:bookmarkEnd w:id="1"/>
+      <w:r>
+        <w:rPr>
+          <w:rtl w:val="0"/>
+        </w:rPr>
+        <w:t xml:space="preserve">Planning</w:t>
+      </w:r>
+      <w:r>
+        <w:rPr>
+          <w:rtl w:val="0"/>
+        </w:rPr>
+      </w:r>
+    </w:p>
+    <w:tbl>
+      <w:tblPr>
+        <w:tblStyle w:val="Table2"/>
         <w:tblW w:w="10800.0" w:type="dxa"/>
         <w:jc w:val="left"/>
         <w:tblInd w:w="-800.0" w:type="dxa"/>
@@ -1300,7 +3073,7 @@
               <w:rPr>
                 <w:rtl w:val="0"/>
               </w:rPr>
-              <w:t xml:space="preserve">(dataset temperatuur en regen) in 1 enkele csv zetten - nog comitten!</w:t>
+              <w:t xml:space="preserve">(dataset temperatuur en regen) in 1 enkele csv zetten</w:t>
             </w:r>
           </w:p>
         </w:tc>
@@ -1332,7 +3105,7 @@
         </w:tc>
         <w:tc>
           <w:tcPr>
-            <w:shd w:fill="ff9900" w:val="clear"/>
+            <w:shd w:fill="e06666" w:val="clear"/>
             <w:tcMar>
               <w:top w:w="100.0" w:type="dxa"/>
               <w:left w:w="100.0" w:type="dxa"/>
@@ -1408,7 +3181,7 @@
               <w:rPr>
                 <w:rtl w:val="0"/>
               </w:rPr>
-              <w:t xml:space="preserve">(dataset voedselprijzen middenoosten) in 1 dikke csv zetten</w:t>
+              <w:t xml:space="preserve">(dataset voedselprijzen midden-oosten) in 1 csv zetten</w:t>
             </w:r>
           </w:p>
         </w:tc>
@@ -1502,7 +3275,7 @@
               <w:rPr>
                 <w:rtl w:val="0"/>
               </w:rPr>
-              <w:t xml:space="preserve">Alex</w:t>
+              <w:t xml:space="preserve">Midas</w:t>
             </w:r>
           </w:p>
         </w:tc>
@@ -1671,7 +3444,7 @@
               <w:rPr>
                 <w:rtl w:val="0"/>
               </w:rPr>
-              <w:t xml:space="preserve">Alex</w:t>
+              <w:t xml:space="preserve">Midas</w:t>
             </w:r>
           </w:p>
         </w:tc>
@@ -1827,7 +3600,7 @@
               <w:rPr>
                 <w:rtl w:val="0"/>
               </w:rPr>
-              <w:t xml:space="preserve">Alex</w:t>
+              <w:t xml:space="preserve">Midas</w:t>
             </w:r>
           </w:p>
         </w:tc>
@@ -1971,7 +3744,7 @@
               <w:rPr>
                 <w:rtl w:val="0"/>
               </w:rPr>
-              <w:t xml:space="preserve">Midas</w:t>
+              <w:t xml:space="preserve">Bob</w:t>
             </w:r>
           </w:p>
         </w:tc>
@@ -2092,7 +3865,7 @@
               <w:rPr>
                 <w:rtl w:val="0"/>
               </w:rPr>
-              <w:t xml:space="preserve">Midas</w:t>
+              <w:t xml:space="preserve">Bob</w:t>
             </w:r>
           </w:p>
         </w:tc>
@@ -2200,7 +3973,7 @@
               <w:rPr>
                 <w:rtl w:val="0"/>
               </w:rPr>
-              <w:t xml:space="preserve">Midas</w:t>
+              <w:t xml:space="preserve">Bob</w:t>
             </w:r>
           </w:p>
         </w:tc>
@@ -2644,7 +4417,7 @@
               <w:rPr>
                 <w:rtl w:val="0"/>
               </w:rPr>
-              <w:t xml:space="preserve">Iedereen</w:t>
+              <w:t xml:space="preserve">Alex?</w:t>
             </w:r>
           </w:p>
         </w:tc>
@@ -2708,13 +4481,12 @@
               <w:rPr>
                 <w:rtl w:val="0"/>
               </w:rPr>
-              <w:t xml:space="preserve">donderdag</w:t>
-            </w:r>
-          </w:p>
-        </w:tc>
-        <w:tc>
-          <w:tcPr>
-            <w:shd w:fill="00ff00" w:val="clear"/>
+            </w:r>
+          </w:p>
+        </w:tc>
+        <w:tc>
+          <w:tcPr>
+            <w:shd w:fill="e06666" w:val="clear"/>
             <w:tcMar>
               <w:top w:w="100.0" w:type="dxa"/>
               <w:left w:w="100.0" w:type="dxa"/>
@@ -2842,31 +4614,14 @@
           <w:p>
             <w:pPr>
               <w:widowControl w:val="0"/>
-              <w:spacing w:after="0" w:before="0" w:line="240" w:lineRule="auto"/>
-              <w:contextualSpacing w:val="0"/>
-              <w:rPr/>
-            </w:pPr>
-            <w:r>
-              <w:rPr>
-                <w:rtl w:val="0"/>
-              </w:rPr>
-            </w:r>
-          </w:p>
-          <w:p>
-            <w:pPr>
-              <w:widowControl w:val="0"/>
-              <w:spacing w:line="240" w:lineRule="auto"/>
-              <w:contextualSpacing w:val="0"/>
-              <w:rPr>
-                <w:b w:val="1"/>
-              </w:rPr>
-            </w:pPr>
-            <w:r>
-              <w:rPr>
-                <w:b w:val="1"/>
-                <w:rtl w:val="0"/>
-              </w:rPr>
-              <w:t xml:space="preserve">Uitkomsten meeting</w:t>
+              <w:spacing w:line="240" w:lineRule="auto"/>
+              <w:contextualSpacing w:val="0"/>
+              <w:rPr/>
+            </w:pPr>
+            <w:r>
+              <w:rPr>
+                <w:rtl w:val="0"/>
+              </w:rPr>
             </w:r>
           </w:p>
           <w:p>
@@ -3128,33 +4883,33 @@
               <w:rPr>
                 <w:rtl w:val="0"/>
               </w:rPr>
-              <w:t xml:space="preserve">Iedereen</w:t>
-            </w:r>
-          </w:p>
-        </w:tc>
-        <w:tc>
-          <w:tcPr>
-            <w:shd w:fill="auto" w:val="clear"/>
-            <w:tcMar>
-              <w:top w:w="100.0" w:type="dxa"/>
-              <w:left w:w="100.0" w:type="dxa"/>
-              <w:bottom w:w="100.0" w:type="dxa"/>
-              <w:right w:w="100.0" w:type="dxa"/>
-            </w:tcMar>
-            <w:vAlign w:val="top"/>
-          </w:tcPr>
-          <w:p>
-            <w:pPr>
-              <w:widowControl w:val="0"/>
-              <w:spacing w:line="240" w:lineRule="auto"/>
-              <w:contextualSpacing w:val="0"/>
-              <w:rPr/>
-            </w:pPr>
-            <w:r>
-              <w:rPr>
-                <w:rtl w:val="0"/>
-              </w:rPr>
-              <w:t xml:space="preserve">Hypotheses opstellen</w:t>
+              <w:t xml:space="preserve">Bob</w:t>
+            </w:r>
+          </w:p>
+        </w:tc>
+        <w:tc>
+          <w:tcPr>
+            <w:shd w:fill="auto" w:val="clear"/>
+            <w:tcMar>
+              <w:top w:w="100.0" w:type="dxa"/>
+              <w:left w:w="100.0" w:type="dxa"/>
+              <w:bottom w:w="100.0" w:type="dxa"/>
+              <w:right w:w="100.0" w:type="dxa"/>
+            </w:tcMar>
+            <w:vAlign w:val="top"/>
+          </w:tcPr>
+          <w:p>
+            <w:pPr>
+              <w:widowControl w:val="0"/>
+              <w:spacing w:line="240" w:lineRule="auto"/>
+              <w:contextualSpacing w:val="0"/>
+              <w:rPr/>
+            </w:pPr>
+            <w:r>
+              <w:rPr>
+                <w:rtl w:val="0"/>
+              </w:rPr>
+              <w:t xml:space="preserve">Huidige informatie toevoegen aan het Technisch rapport</w:t>
             </w:r>
           </w:p>
         </w:tc>
@@ -3192,13 +4947,13 @@
               <w:rPr>
                 <w:rtl w:val="0"/>
               </w:rPr>
-              <w:t xml:space="preserve">donderdag</w:t>
-            </w:r>
-          </w:p>
-        </w:tc>
-        <w:tc>
-          <w:tcPr>
-            <w:shd w:fill="00ff00" w:val="clear"/>
+              <w:t xml:space="preserve">vrijdag</w:t>
+            </w:r>
+          </w:p>
+        </w:tc>
+        <w:tc>
+          <w:tcPr>
+            <w:shd w:fill="e06666" w:val="clear"/>
             <w:tcMar>
               <w:top w:w="100.0" w:type="dxa"/>
               <w:left w:w="100.0" w:type="dxa"/>
@@ -3272,33 +5027,7 @@
               <w:rPr>
                 <w:rtl w:val="0"/>
               </w:rPr>
-              <w:t xml:space="preserve">Bob</w:t>
-            </w:r>
-          </w:p>
-        </w:tc>
-        <w:tc>
-          <w:tcPr>
-            <w:shd w:fill="auto" w:val="clear"/>
-            <w:tcMar>
-              <w:top w:w="100.0" w:type="dxa"/>
-              <w:left w:w="100.0" w:type="dxa"/>
-              <w:bottom w:w="100.0" w:type="dxa"/>
-              <w:right w:w="100.0" w:type="dxa"/>
-            </w:tcMar>
-            <w:vAlign w:val="top"/>
-          </w:tcPr>
-          <w:p>
-            <w:pPr>
-              <w:widowControl w:val="0"/>
-              <w:spacing w:line="240" w:lineRule="auto"/>
-              <w:contextualSpacing w:val="0"/>
-              <w:rPr/>
-            </w:pPr>
-            <w:r>
-              <w:rPr>
-                <w:rtl w:val="0"/>
-              </w:rPr>
-              <w:t xml:space="preserve">Huidige informatie toevoegen aan het Technisch rapport</w:t>
+              <w:t xml:space="preserve">Iedereen</w:t>
             </w:r>
           </w:p>
         </w:tc>
@@ -3334,15 +5063,22 @@
             </w:pPr>
             <w:r>
               <w:rPr>
-                <w:rtl w:val="0"/>
-              </w:rPr>
-              <w:t xml:space="preserve">vrijdag</w:t>
-            </w:r>
-          </w:p>
-        </w:tc>
-        <w:tc>
-          <w:tcPr>
-            <w:shd w:fill="e06666" w:val="clear"/>
+                <w:b w:val="1"/>
+                <w:rtl w:val="0"/>
+              </w:rPr>
+              <w:t xml:space="preserve">Milestone </w:t>
+            </w:r>
+            <w:r>
+              <w:rPr>
+                <w:rtl w:val="0"/>
+              </w:rPr>
+              <w:t xml:space="preserve">Data pre-processing</w:t>
+            </w:r>
+          </w:p>
+        </w:tc>
+        <w:tc>
+          <w:tcPr>
+            <w:shd w:fill="auto" w:val="clear"/>
             <w:tcMar>
               <w:top w:w="100.0" w:type="dxa"/>
               <w:left w:w="100.0" w:type="dxa"/>
@@ -3374,17 +5110,13 @@
               <w:rPr>
                 <w:rtl w:val="0"/>
               </w:rPr>
-            </w:r>
-          </w:p>
-        </w:tc>
-      </w:tr>
-      <w:tr>
-        <w:trPr>
-          <w:trHeight w:val="480" w:hRule="atLeast"/>
-        </w:trPr>
-        <w:tc>
-          <w:tcPr>
-            <w:shd w:fill="auto" w:val="clear"/>
+              <w:t xml:space="preserve">vrijdag</w:t>
+            </w:r>
+          </w:p>
+        </w:tc>
+        <w:tc>
+          <w:tcPr>
+            <w:shd w:fill="e06666" w:val="clear"/>
             <w:tcMar>
               <w:top w:w="100.0" w:type="dxa"/>
               <w:left w:w="100.0" w:type="dxa"/>
@@ -3416,39 +5148,20 @@
               <w:rPr>
                 <w:rtl w:val="0"/>
               </w:rPr>
-              <w:t xml:space="preserve">Bob</w:t>
-            </w:r>
-          </w:p>
-        </w:tc>
-        <w:tc>
-          <w:tcPr>
-            <w:shd w:fill="auto" w:val="clear"/>
-            <w:tcMar>
-              <w:top w:w="100.0" w:type="dxa"/>
-              <w:left w:w="100.0" w:type="dxa"/>
-              <w:bottom w:w="100.0" w:type="dxa"/>
-              <w:right w:w="100.0" w:type="dxa"/>
-            </w:tcMar>
-            <w:vAlign w:val="top"/>
-          </w:tcPr>
-          <w:p>
-            <w:pPr>
-              <w:widowControl w:val="0"/>
-              <w:spacing w:line="240" w:lineRule="auto"/>
-              <w:contextualSpacing w:val="0"/>
-              <w:rPr/>
-            </w:pPr>
-            <w:r>
-              <w:rPr>
-                <w:rtl w:val="0"/>
-              </w:rPr>
-              <w:t xml:space="preserve">Bronnen en eerdere bevindingen zoeken</w:t>
-            </w:r>
-          </w:p>
-        </w:tc>
-        <w:tc>
-          <w:tcPr>
-            <w:shd w:fill="auto" w:val="clear"/>
+            </w:r>
+          </w:p>
+        </w:tc>
+      </w:tr>
+      <w:tr>
+        <w:trPr>
+          <w:trHeight w:val="480" w:hRule="atLeast"/>
+        </w:trPr>
+        <w:tc>
+          <w:tcPr>
+            <w:tcBorders>
+              <w:right w:color="000000" w:space="0" w:sz="0" w:val="nil"/>
+            </w:tcBorders>
+            <w:shd w:fill="f4cccc" w:val="clear"/>
             <w:tcMar>
               <w:top w:w="100.0" w:type="dxa"/>
               <w:left w:w="100.0" w:type="dxa"/>
@@ -3480,13 +5193,15 @@
               <w:rPr>
                 <w:rtl w:val="0"/>
               </w:rPr>
-              <w:t xml:space="preserve">vrijdag</w:t>
-            </w:r>
-          </w:p>
-        </w:tc>
-        <w:tc>
-          <w:tcPr>
-            <w:shd w:fill="e06666" w:val="clear"/>
+            </w:r>
+          </w:p>
+        </w:tc>
+        <w:tc>
+          <w:tcPr>
+            <w:tcBorders>
+              <w:left w:color="000000" w:space="0" w:sz="0" w:val="nil"/>
+            </w:tcBorders>
+            <w:shd w:fill="f4cccc" w:val="clear"/>
             <w:tcMar>
               <w:top w:w="100.0" w:type="dxa"/>
               <w:left w:w="100.0" w:type="dxa"/>
@@ -3521,14 +5236,12 @@
             </w:r>
           </w:p>
         </w:tc>
-      </w:tr>
-      <w:tr>
-        <w:trPr>
-          <w:trHeight w:val="480" w:hRule="atLeast"/>
-        </w:trPr>
-        <w:tc>
-          <w:tcPr>
-            <w:shd w:fill="auto" w:val="clear"/>
+        <w:tc>
+          <w:tcPr>
+            <w:tcBorders>
+              <w:right w:color="000000" w:space="0" w:sz="0" w:val="nil"/>
+            </w:tcBorders>
+            <w:shd w:fill="f4cccc" w:val="clear"/>
             <w:tcMar>
               <w:top w:w="100.0" w:type="dxa"/>
               <w:left w:w="100.0" w:type="dxa"/>
@@ -3554,19 +5267,25 @@
               <w:ind w:left="0" w:right="0" w:firstLine="0"/>
               <w:contextualSpacing w:val="0"/>
               <w:jc w:val="left"/>
-              <w:rPr/>
-            </w:pPr>
-            <w:r>
-              <w:rPr>
-                <w:rtl w:val="0"/>
-              </w:rPr>
-              <w:t xml:space="preserve">Iedereen</w:t>
-            </w:r>
-          </w:p>
-        </w:tc>
-        <w:tc>
-          <w:tcPr>
-            <w:shd w:fill="auto" w:val="clear"/>
+              <w:rPr>
+                <w:b w:val="1"/>
+              </w:rPr>
+            </w:pPr>
+            <w:r>
+              <w:rPr>
+                <w:b w:val="1"/>
+                <w:rtl w:val="0"/>
+              </w:rPr>
+              <w:t xml:space="preserve">Week 2</w:t>
+            </w:r>
+          </w:p>
+        </w:tc>
+        <w:tc>
+          <w:tcPr>
+            <w:tcBorders>
+              <w:left w:color="000000" w:space="0" w:sz="0" w:val="nil"/>
+            </w:tcBorders>
+            <w:shd w:fill="e06666" w:val="clear"/>
             <w:tcMar>
               <w:top w:w="100.0" w:type="dxa"/>
               <w:left w:w="100.0" w:type="dxa"/>
@@ -3592,26 +5311,108 @@
               <w:ind w:left="0" w:right="0" w:firstLine="0"/>
               <w:contextualSpacing w:val="0"/>
               <w:jc w:val="left"/>
-              <w:rPr/>
-            </w:pPr>
-            <w:r>
               <w:rPr>
                 <w:b w:val="1"/>
-                <w:rtl w:val="0"/>
-              </w:rPr>
-              <w:t xml:space="preserve">Milestone </w:t>
-            </w:r>
-            <w:r>
-              <w:rPr>
-                <w:rtl w:val="0"/>
-              </w:rPr>
-              <w:t xml:space="preserve">Data pre-processing</w:t>
-            </w:r>
-          </w:p>
-        </w:tc>
-        <w:tc>
-          <w:tcPr>
-            <w:shd w:fill="auto" w:val="clear"/>
+              </w:rPr>
+            </w:pPr>
+            <w:r>
+              <w:rPr>
+                <w:rtl w:val="0"/>
+              </w:rPr>
+            </w:r>
+          </w:p>
+        </w:tc>
+      </w:tr>
+      <w:tr>
+        <w:trPr>
+          <w:trHeight w:val="480" w:hRule="atLeast"/>
+        </w:trPr>
+        <w:tc>
+          <w:tcPr>
+            <w:shd w:fill="auto" w:val="clear"/>
+            <w:tcMar>
+              <w:top w:w="100.0" w:type="dxa"/>
+              <w:left w:w="100.0" w:type="dxa"/>
+              <w:bottom w:w="100.0" w:type="dxa"/>
+              <w:right w:w="100.0" w:type="dxa"/>
+            </w:tcMar>
+            <w:vAlign w:val="top"/>
+          </w:tcPr>
+          <w:p>
+            <w:pPr>
+              <w:widowControl w:val="0"/>
+              <w:spacing w:line="240" w:lineRule="auto"/>
+              <w:contextualSpacing w:val="0"/>
+              <w:rPr/>
+            </w:pPr>
+            <w:r>
+              <w:rPr>
+                <w:rtl w:val="0"/>
+              </w:rPr>
+              <w:t xml:space="preserve">Midas</w:t>
+            </w:r>
+          </w:p>
+        </w:tc>
+        <w:tc>
+          <w:tcPr>
+            <w:shd w:fill="auto" w:val="clear"/>
+            <w:tcMar>
+              <w:top w:w="100.0" w:type="dxa"/>
+              <w:left w:w="100.0" w:type="dxa"/>
+              <w:bottom w:w="100.0" w:type="dxa"/>
+              <w:right w:w="100.0" w:type="dxa"/>
+            </w:tcMar>
+            <w:vAlign w:val="top"/>
+          </w:tcPr>
+          <w:p>
+            <w:pPr>
+              <w:widowControl w:val="0"/>
+              <w:numPr>
+                <w:ilvl w:val="0"/>
+                <w:numId w:val="9"/>
+              </w:numPr>
+              <w:spacing w:line="240" w:lineRule="auto"/>
+              <w:ind w:left="720" w:hanging="360"/>
+              <w:contextualSpacing w:val="1"/>
+              <w:rPr/>
+            </w:pPr>
+            <w:r>
+              <w:rPr>
+                <w:rtl w:val="0"/>
+              </w:rPr>
+              <w:t xml:space="preserve">samenvoegen van alle Europese landen</w:t>
+            </w:r>
+          </w:p>
+        </w:tc>
+        <w:tc>
+          <w:tcPr>
+            <w:shd w:fill="auto" w:val="clear"/>
+            <w:tcMar>
+              <w:top w:w="100.0" w:type="dxa"/>
+              <w:left w:w="100.0" w:type="dxa"/>
+              <w:bottom w:w="100.0" w:type="dxa"/>
+              <w:right w:w="100.0" w:type="dxa"/>
+            </w:tcMar>
+            <w:vAlign w:val="top"/>
+          </w:tcPr>
+          <w:p>
+            <w:pPr>
+              <w:widowControl w:val="0"/>
+              <w:spacing w:line="240" w:lineRule="auto"/>
+              <w:contextualSpacing w:val="0"/>
+              <w:rPr/>
+            </w:pPr>
+            <w:r>
+              <w:rPr>
+                <w:rtl w:val="0"/>
+              </w:rPr>
+              <w:t xml:space="preserve">maandag</w:t>
+            </w:r>
+          </w:p>
+        </w:tc>
+        <w:tc>
+          <w:tcPr>
+            <w:shd w:fill="e06666" w:val="clear"/>
             <w:tcMar>
               <w:top w:w="100.0" w:type="dxa"/>
               <w:left w:w="100.0" w:type="dxa"/>
@@ -3643,7 +5444,94 @@
               <w:rPr>
                 <w:rtl w:val="0"/>
               </w:rPr>
-              <w:t xml:space="preserve">vrijdag</w:t>
+            </w:r>
+          </w:p>
+        </w:tc>
+      </w:tr>
+      <w:tr>
+        <w:trPr>
+          <w:trHeight w:val="480" w:hRule="atLeast"/>
+        </w:trPr>
+        <w:tc>
+          <w:tcPr>
+            <w:shd w:fill="auto" w:val="clear"/>
+            <w:tcMar>
+              <w:top w:w="100.0" w:type="dxa"/>
+              <w:left w:w="100.0" w:type="dxa"/>
+              <w:bottom w:w="100.0" w:type="dxa"/>
+              <w:right w:w="100.0" w:type="dxa"/>
+            </w:tcMar>
+            <w:vAlign w:val="top"/>
+          </w:tcPr>
+          <w:p>
+            <w:pPr>
+              <w:widowControl w:val="0"/>
+              <w:spacing w:line="240" w:lineRule="auto"/>
+              <w:contextualSpacing w:val="0"/>
+              <w:rPr/>
+            </w:pPr>
+            <w:r>
+              <w:rPr>
+                <w:rtl w:val="0"/>
+              </w:rPr>
+              <w:t xml:space="preserve">Alex</w:t>
+            </w:r>
+          </w:p>
+        </w:tc>
+        <w:tc>
+          <w:tcPr>
+            <w:shd w:fill="auto" w:val="clear"/>
+            <w:tcMar>
+              <w:top w:w="100.0" w:type="dxa"/>
+              <w:left w:w="100.0" w:type="dxa"/>
+              <w:bottom w:w="100.0" w:type="dxa"/>
+              <w:right w:w="100.0" w:type="dxa"/>
+            </w:tcMar>
+            <w:vAlign w:val="top"/>
+          </w:tcPr>
+          <w:p>
+            <w:pPr>
+              <w:widowControl w:val="0"/>
+              <w:numPr>
+                <w:ilvl w:val="0"/>
+                <w:numId w:val="5"/>
+              </w:numPr>
+              <w:spacing w:line="240" w:lineRule="auto"/>
+              <w:ind w:left="720" w:hanging="360"/>
+              <w:contextualSpacing w:val="1"/>
+              <w:rPr/>
+            </w:pPr>
+            <w:r>
+              <w:rPr>
+                <w:rtl w:val="0"/>
+              </w:rPr>
+              <w:t xml:space="preserve">samenvoegen van de informatie van alle markten in een land</w:t>
+            </w:r>
+          </w:p>
+        </w:tc>
+        <w:tc>
+          <w:tcPr>
+            <w:shd w:fill="auto" w:val="clear"/>
+            <w:tcMar>
+              <w:top w:w="100.0" w:type="dxa"/>
+              <w:left w:w="100.0" w:type="dxa"/>
+              <w:bottom w:w="100.0" w:type="dxa"/>
+              <w:right w:w="100.0" w:type="dxa"/>
+            </w:tcMar>
+            <w:vAlign w:val="top"/>
+          </w:tcPr>
+          <w:p>
+            <w:pPr>
+              <w:widowControl w:val="0"/>
+              <w:spacing w:line="240" w:lineRule="auto"/>
+              <w:contextualSpacing w:val="0"/>
+              <w:rPr/>
+            </w:pPr>
+            <w:r>
+              <w:rPr>
+                <w:rtl w:val="0"/>
+              </w:rPr>
+              <w:t xml:space="preserve">maandag</w:t>
             </w:r>
           </w:p>
         </w:tc>
@@ -3691,10 +5579,125 @@
         </w:trPr>
         <w:tc>
           <w:tcPr>
-            <w:tcBorders>
-              <w:right w:color="000000" w:space="0" w:sz="0" w:val="nil"/>
-            </w:tcBorders>
-            <w:shd w:fill="f4cccc" w:val="clear"/>
+            <w:shd w:fill="auto" w:val="clear"/>
+            <w:tcMar>
+              <w:top w:w="100.0" w:type="dxa"/>
+              <w:left w:w="100.0" w:type="dxa"/>
+              <w:bottom w:w="100.0" w:type="dxa"/>
+              <w:right w:w="100.0" w:type="dxa"/>
+            </w:tcMar>
+            <w:vAlign w:val="top"/>
+          </w:tcPr>
+          <w:p>
+            <w:pPr>
+              <w:widowControl w:val="0"/>
+              <w:spacing w:line="240" w:lineRule="auto"/>
+              <w:contextualSpacing w:val="0"/>
+              <w:rPr/>
+            </w:pPr>
+            <w:r>
+              <w:rPr>
+                <w:rtl w:val="0"/>
+              </w:rPr>
+              <w:t xml:space="preserve">Iedereen</w:t>
+            </w:r>
+          </w:p>
+        </w:tc>
+        <w:tc>
+          <w:tcPr>
+            <w:shd w:fill="auto" w:val="clear"/>
+            <w:tcMar>
+              <w:top w:w="100.0" w:type="dxa"/>
+              <w:left w:w="100.0" w:type="dxa"/>
+              <w:bottom w:w="100.0" w:type="dxa"/>
+              <w:right w:w="100.0" w:type="dxa"/>
+            </w:tcMar>
+            <w:vAlign w:val="top"/>
+          </w:tcPr>
+          <w:p>
+            <w:pPr>
+              <w:widowControl w:val="0"/>
+              <w:spacing w:line="240" w:lineRule="auto"/>
+              <w:contextualSpacing w:val="0"/>
+              <w:rPr>
+                <w:b w:val="1"/>
+              </w:rPr>
+            </w:pPr>
+            <w:r>
+              <w:rPr>
+                <w:b w:val="1"/>
+                <w:rtl w:val="0"/>
+              </w:rPr>
+              <w:t xml:space="preserve">Meeting (10:00) - C1.112</w:t>
+            </w:r>
+          </w:p>
+          <w:p>
+            <w:pPr>
+              <w:widowControl w:val="0"/>
+              <w:numPr>
+                <w:ilvl w:val="0"/>
+                <w:numId w:val="3"/>
+              </w:numPr>
+              <w:spacing w:after="0" w:before="0" w:line="240" w:lineRule="auto"/>
+              <w:ind w:left="720" w:hanging="360"/>
+              <w:contextualSpacing w:val="1"/>
+              <w:rPr/>
+            </w:pPr>
+            <w:r>
+              <w:rPr>
+                <w:rtl w:val="0"/>
+              </w:rPr>
+              <w:t xml:space="preserve">Vragen of we ons het best alleen op Afrika kunnen richten</w:t>
+            </w:r>
+          </w:p>
+          <w:p>
+            <w:pPr>
+              <w:widowControl w:val="0"/>
+              <w:numPr>
+                <w:ilvl w:val="0"/>
+                <w:numId w:val="3"/>
+              </w:numPr>
+              <w:spacing w:before="0" w:line="240" w:lineRule="auto"/>
+              <w:ind w:left="720" w:hanging="360"/>
+              <w:contextualSpacing w:val="1"/>
+              <w:rPr/>
+            </w:pPr>
+            <w:r>
+              <w:rPr>
+                <w:rtl w:val="0"/>
+              </w:rPr>
+            </w:r>
+          </w:p>
+        </w:tc>
+        <w:tc>
+          <w:tcPr>
+            <w:shd w:fill="auto" w:val="clear"/>
+            <w:tcMar>
+              <w:top w:w="100.0" w:type="dxa"/>
+              <w:left w:w="100.0" w:type="dxa"/>
+              <w:bottom w:w="100.0" w:type="dxa"/>
+              <w:right w:w="100.0" w:type="dxa"/>
+            </w:tcMar>
+            <w:vAlign w:val="top"/>
+          </w:tcPr>
+          <w:p>
+            <w:pPr>
+              <w:widowControl w:val="0"/>
+              <w:spacing w:line="240" w:lineRule="auto"/>
+              <w:contextualSpacing w:val="0"/>
+              <w:rPr/>
+            </w:pPr>
+            <w:r>
+              <w:rPr>
+                <w:rtl w:val="0"/>
+              </w:rPr>
+              <w:t xml:space="preserve">dinsdag</w:t>
+            </w:r>
+          </w:p>
+        </w:tc>
+        <w:tc>
+          <w:tcPr>
+            <w:shd w:fill="e06666" w:val="clear"/>
             <w:tcMar>
               <w:top w:w="100.0" w:type="dxa"/>
               <w:left w:w="100.0" w:type="dxa"/>
@@ -3729,12 +5732,14 @@
             </w:r>
           </w:p>
         </w:tc>
-        <w:tc>
-          <w:tcPr>
-            <w:tcBorders>
-              <w:left w:color="000000" w:space="0" w:sz="0" w:val="nil"/>
-            </w:tcBorders>
-            <w:shd w:fill="f4cccc" w:val="clear"/>
+      </w:tr>
+      <w:tr>
+        <w:trPr>
+          <w:trHeight w:val="480" w:hRule="atLeast"/>
+        </w:trPr>
+        <w:tc>
+          <w:tcPr>
+            <w:shd w:fill="auto" w:val="clear"/>
             <w:tcMar>
               <w:top w:w="100.0" w:type="dxa"/>
               <w:left w:w="100.0" w:type="dxa"/>
@@ -3766,12 +5771,13 @@
               <w:rPr>
                 <w:rtl w:val="0"/>
               </w:rPr>
-            </w:r>
-          </w:p>
-        </w:tc>
-        <w:tc>
-          <w:tcPr>
-            <w:shd w:fill="f4cccc" w:val="clear"/>
+              <w:t xml:space="preserve">Iedereen</w:t>
+            </w:r>
+          </w:p>
+        </w:tc>
+        <w:tc>
+          <w:tcPr>
+            <w:shd w:fill="auto" w:val="clear"/>
             <w:tcMar>
               <w:top w:w="100.0" w:type="dxa"/>
               <w:left w:w="100.0" w:type="dxa"/>
@@ -3798,21 +5804,27 @@
               <w:contextualSpacing w:val="0"/>
               <w:jc w:val="left"/>
               <w:rPr>
-                <w:b w:val="1"/>
-              </w:rPr>
-            </w:pPr>
-            <w:r>
-              <w:rPr>
-                <w:b w:val="1"/>
-                <w:rtl w:val="0"/>
-              </w:rPr>
-              <w:t xml:space="preserve">Week 2</w:t>
-            </w:r>
-          </w:p>
-        </w:tc>
-        <w:tc>
-          <w:tcPr>
-            <w:shd w:fill="e06666" w:val="clear"/>
+                <w:shd w:fill="fff2cc" w:val="clear"/>
+              </w:rPr>
+            </w:pPr>
+            <w:r>
+              <w:rPr>
+                <w:rtl w:val="0"/>
+              </w:rPr>
+              <w:t xml:space="preserve">Exploratory Data Analysis pdf lezen </w:t>
+            </w:r>
+            <w:r>
+              <w:rPr>
+                <w:shd w:fill="fff2cc" w:val="clear"/>
+                <w:rtl w:val="0"/>
+              </w:rPr>
+              <w:t xml:space="preserve">(let op 40 pagina’s!)</w:t>
+            </w:r>
+          </w:p>
+        </w:tc>
+        <w:tc>
+          <w:tcPr>
+            <w:shd w:fill="auto" w:val="clear"/>
             <w:tcMar>
               <w:top w:w="100.0" w:type="dxa"/>
               <w:left w:w="100.0" w:type="dxa"/>
@@ -3838,303 +5850,13 @@
               <w:ind w:left="0" w:right="0" w:firstLine="0"/>
               <w:contextualSpacing w:val="0"/>
               <w:jc w:val="left"/>
-              <w:rPr>
-                <w:b w:val="1"/>
-              </w:rPr>
-            </w:pPr>
-            <w:r>
-              <w:rPr>
-                <w:rtl w:val="0"/>
-              </w:rPr>
-            </w:r>
-          </w:p>
-        </w:tc>
-      </w:tr>
-      <w:tr>
-        <w:trPr>
-          <w:trHeight w:val="480" w:hRule="atLeast"/>
-        </w:trPr>
-        <w:tc>
-          <w:tcPr>
-            <w:shd w:fill="auto" w:val="clear"/>
-            <w:tcMar>
-              <w:top w:w="100.0" w:type="dxa"/>
-              <w:left w:w="100.0" w:type="dxa"/>
-              <w:bottom w:w="100.0" w:type="dxa"/>
-              <w:right w:w="100.0" w:type="dxa"/>
-            </w:tcMar>
-            <w:vAlign w:val="top"/>
-          </w:tcPr>
-          <w:p>
-            <w:pPr>
-              <w:widowControl w:val="0"/>
-              <w:spacing w:line="240" w:lineRule="auto"/>
-              <w:contextualSpacing w:val="0"/>
-              <w:rPr/>
-            </w:pPr>
-            <w:r>
-              <w:rPr>
-                <w:rtl w:val="0"/>
-              </w:rPr>
-              <w:t xml:space="preserve">Iedereen</w:t>
-            </w:r>
-          </w:p>
-        </w:tc>
-        <w:tc>
-          <w:tcPr>
-            <w:shd w:fill="auto" w:val="clear"/>
-            <w:tcMar>
-              <w:top w:w="100.0" w:type="dxa"/>
-              <w:left w:w="100.0" w:type="dxa"/>
-              <w:bottom w:w="100.0" w:type="dxa"/>
-              <w:right w:w="100.0" w:type="dxa"/>
-            </w:tcMar>
-            <w:vAlign w:val="top"/>
-          </w:tcPr>
-          <w:p>
-            <w:pPr>
-              <w:widowControl w:val="0"/>
-              <w:spacing w:line="240" w:lineRule="auto"/>
-              <w:contextualSpacing w:val="0"/>
-              <w:rPr>
-                <w:b w:val="1"/>
-              </w:rPr>
-            </w:pPr>
-            <w:r>
-              <w:rPr>
-                <w:b w:val="1"/>
-                <w:rtl w:val="0"/>
-              </w:rPr>
-              <w:t xml:space="preserve">Meeting (10:00) - C1.112</w:t>
-            </w:r>
-          </w:p>
-          <w:p>
-            <w:pPr>
-              <w:widowControl w:val="0"/>
-              <w:numPr>
-                <w:ilvl w:val="0"/>
-                <w:numId w:val="3"/>
-              </w:numPr>
-              <w:spacing w:after="0" w:before="0" w:line="240" w:lineRule="auto"/>
-              <w:ind w:left="720" w:hanging="360"/>
-              <w:contextualSpacing w:val="1"/>
-              <w:rPr/>
-            </w:pPr>
-            <w:r>
-              <w:rPr>
-                <w:rtl w:val="0"/>
-              </w:rPr>
-              <w:t xml:space="preserve">Kiezen of we Afrika en/of midden-oosten onderzoeken</w:t>
-            </w:r>
-          </w:p>
-          <w:p>
-            <w:pPr>
-              <w:widowControl w:val="0"/>
-              <w:numPr>
-                <w:ilvl w:val="0"/>
-                <w:numId w:val="3"/>
-              </w:numPr>
-              <w:spacing w:before="0" w:line="240" w:lineRule="auto"/>
-              <w:ind w:left="720" w:hanging="360"/>
-              <w:contextualSpacing w:val="1"/>
-              <w:rPr/>
-            </w:pPr>
-            <w:r>
-              <w:rPr>
-                <w:rtl w:val="0"/>
-              </w:rPr>
-              <w:t xml:space="preserve">...</w:t>
-            </w:r>
-          </w:p>
-        </w:tc>
-        <w:tc>
-          <w:tcPr>
-            <w:shd w:fill="auto" w:val="clear"/>
-            <w:tcMar>
-              <w:top w:w="100.0" w:type="dxa"/>
-              <w:left w:w="100.0" w:type="dxa"/>
-              <w:bottom w:w="100.0" w:type="dxa"/>
-              <w:right w:w="100.0" w:type="dxa"/>
-            </w:tcMar>
-            <w:vAlign w:val="top"/>
-          </w:tcPr>
-          <w:p>
-            <w:pPr>
-              <w:widowControl w:val="0"/>
-              <w:spacing w:line="240" w:lineRule="auto"/>
-              <w:contextualSpacing w:val="0"/>
-              <w:rPr/>
-            </w:pPr>
-            <w:r>
-              <w:rPr>
-                <w:rtl w:val="0"/>
-              </w:rPr>
-              <w:t xml:space="preserve">dinsdag</w:t>
-            </w:r>
-          </w:p>
-        </w:tc>
-        <w:tc>
-          <w:tcPr>
-            <w:shd w:fill="e06666" w:val="clear"/>
-            <w:tcMar>
-              <w:top w:w="100.0" w:type="dxa"/>
-              <w:left w:w="100.0" w:type="dxa"/>
-              <w:bottom w:w="100.0" w:type="dxa"/>
-              <w:right w:w="100.0" w:type="dxa"/>
-            </w:tcMar>
-            <w:vAlign w:val="top"/>
-          </w:tcPr>
-          <w:p>
-            <w:pPr>
-              <w:keepNext w:val="0"/>
-              <w:keepLines w:val="0"/>
-              <w:widowControl w:val="0"/>
-              <w:pBdr>
-                <w:top w:space="0" w:sz="0" w:val="nil"/>
-                <w:left w:space="0" w:sz="0" w:val="nil"/>
-                <w:bottom w:space="0" w:sz="0" w:val="nil"/>
-                <w:right w:space="0" w:sz="0" w:val="nil"/>
-                <w:between w:space="0" w:sz="0" w:val="nil"/>
-              </w:pBdr>
-              <w:shd w:fill="auto" w:val="clear"/>
-              <w:spacing w:after="0" w:before="0" w:line="240" w:lineRule="auto"/>
-              <w:ind w:left="0" w:right="0" w:firstLine="0"/>
-              <w:contextualSpacing w:val="0"/>
-              <w:jc w:val="left"/>
-              <w:rPr/>
-            </w:pPr>
-            <w:r>
-              <w:rPr>
-                <w:rtl w:val="0"/>
-              </w:rPr>
-            </w:r>
-          </w:p>
-        </w:tc>
-      </w:tr>
-      <w:tr>
-        <w:trPr>
-          <w:trHeight w:val="480" w:hRule="atLeast"/>
-        </w:trPr>
-        <w:tc>
-          <w:tcPr>
-            <w:shd w:fill="auto" w:val="clear"/>
-            <w:tcMar>
-              <w:top w:w="100.0" w:type="dxa"/>
-              <w:left w:w="100.0" w:type="dxa"/>
-              <w:bottom w:w="100.0" w:type="dxa"/>
-              <w:right w:w="100.0" w:type="dxa"/>
-            </w:tcMar>
-            <w:vAlign w:val="top"/>
-          </w:tcPr>
-          <w:p>
-            <w:pPr>
-              <w:keepNext w:val="0"/>
-              <w:keepLines w:val="0"/>
-              <w:widowControl w:val="0"/>
-              <w:pBdr>
-                <w:top w:space="0" w:sz="0" w:val="nil"/>
-                <w:left w:space="0" w:sz="0" w:val="nil"/>
-                <w:bottom w:space="0" w:sz="0" w:val="nil"/>
-                <w:right w:space="0" w:sz="0" w:val="nil"/>
-                <w:between w:space="0" w:sz="0" w:val="nil"/>
-              </w:pBdr>
-              <w:shd w:fill="auto" w:val="clear"/>
-              <w:spacing w:after="0" w:before="0" w:line="240" w:lineRule="auto"/>
-              <w:ind w:left="0" w:right="0" w:firstLine="0"/>
-              <w:contextualSpacing w:val="0"/>
-              <w:jc w:val="left"/>
-              <w:rPr/>
-            </w:pPr>
-            <w:r>
-              <w:rPr>
-                <w:rtl w:val="0"/>
-              </w:rPr>
-              <w:t xml:space="preserve">Iedereen</w:t>
-            </w:r>
-          </w:p>
-        </w:tc>
-        <w:tc>
-          <w:tcPr>
-            <w:shd w:fill="auto" w:val="clear"/>
-            <w:tcMar>
-              <w:top w:w="100.0" w:type="dxa"/>
-              <w:left w:w="100.0" w:type="dxa"/>
-              <w:bottom w:w="100.0" w:type="dxa"/>
-              <w:right w:w="100.0" w:type="dxa"/>
-            </w:tcMar>
-            <w:vAlign w:val="top"/>
-          </w:tcPr>
-          <w:p>
-            <w:pPr>
-              <w:keepNext w:val="0"/>
-              <w:keepLines w:val="0"/>
-              <w:widowControl w:val="0"/>
-              <w:pBdr>
-                <w:top w:space="0" w:sz="0" w:val="nil"/>
-                <w:left w:space="0" w:sz="0" w:val="nil"/>
-                <w:bottom w:space="0" w:sz="0" w:val="nil"/>
-                <w:right w:space="0" w:sz="0" w:val="nil"/>
-                <w:between w:space="0" w:sz="0" w:val="nil"/>
-              </w:pBdr>
-              <w:shd w:fill="auto" w:val="clear"/>
-              <w:spacing w:after="0" w:before="0" w:line="240" w:lineRule="auto"/>
-              <w:ind w:left="0" w:right="0" w:firstLine="0"/>
-              <w:contextualSpacing w:val="0"/>
-              <w:jc w:val="left"/>
-              <w:rPr>
-                <w:shd w:fill="fff2cc" w:val="clear"/>
-              </w:rPr>
-            </w:pPr>
-            <w:r>
-              <w:rPr>
-                <w:rtl w:val="0"/>
-              </w:rPr>
-              <w:t xml:space="preserve">Exploratory Data Analysis pdf lezen </w:t>
-            </w:r>
-            <w:r>
-              <w:rPr>
-                <w:shd w:fill="fff2cc" w:val="clear"/>
-                <w:rtl w:val="0"/>
-              </w:rPr>
-              <w:t xml:space="preserve">(let op 40 pagina’s!)</w:t>
-            </w:r>
-          </w:p>
-        </w:tc>
-        <w:tc>
-          <w:tcPr>
-            <w:shd w:fill="auto" w:val="clear"/>
-            <w:tcMar>
-              <w:top w:w="100.0" w:type="dxa"/>
-              <w:left w:w="100.0" w:type="dxa"/>
-              <w:bottom w:w="100.0" w:type="dxa"/>
-              <w:right w:w="100.0" w:type="dxa"/>
-            </w:tcMar>
-            <w:vAlign w:val="top"/>
-          </w:tcPr>
-          <w:p>
-            <w:pPr>
-              <w:keepNext w:val="0"/>
-              <w:keepLines w:val="0"/>
-              <w:widowControl w:val="0"/>
-              <w:pBdr>
-                <w:top w:space="0" w:sz="0" w:val="nil"/>
-                <w:left w:space="0" w:sz="0" w:val="nil"/>
-                <w:bottom w:space="0" w:sz="0" w:val="nil"/>
-                <w:right w:space="0" w:sz="0" w:val="nil"/>
-                <w:between w:space="0" w:sz="0" w:val="nil"/>
-              </w:pBdr>
-              <w:shd w:fill="auto" w:val="clear"/>
-              <w:spacing w:after="0" w:before="0" w:line="240" w:lineRule="auto"/>
-              <w:ind w:left="0" w:right="0" w:firstLine="0"/>
-              <w:contextualSpacing w:val="0"/>
-              <w:jc w:val="left"/>
-              <w:rPr/>
-            </w:pPr>
-            <w:r>
-              <w:rPr>
-                <w:rtl w:val="0"/>
-              </w:rPr>
-              <w:t xml:space="preserve">woensdag?</w:t>
+              <w:rPr/>
+            </w:pPr>
+            <w:r>
+              <w:rPr>
+                <w:rtl w:val="0"/>
+              </w:rPr>
+              <w:t xml:space="preserve">woensdag</w:t>
             </w:r>
           </w:p>
         </w:tc>
@@ -7104,7 +8826,7 @@
               <w:widowControl w:val="0"/>
               <w:numPr>
                 <w:ilvl w:val="0"/>
-                <w:numId w:val="6"/>
+                <w:numId w:val="11"/>
               </w:numPr>
               <w:spacing w:after="0" w:before="0" w:line="240" w:lineRule="auto"/>
               <w:ind w:left="720" w:hanging="360"/>
@@ -7128,7 +8850,7 @@
               <w:widowControl w:val="0"/>
               <w:numPr>
                 <w:ilvl w:val="0"/>
-                <w:numId w:val="6"/>
+                <w:numId w:val="11"/>
               </w:numPr>
               <w:spacing w:after="0" w:before="0" w:line="240" w:lineRule="auto"/>
               <w:ind w:left="720" w:hanging="360"/>
@@ -7152,7 +8874,7 @@
               <w:widowControl w:val="0"/>
               <w:numPr>
                 <w:ilvl w:val="0"/>
-                <w:numId w:val="6"/>
+                <w:numId w:val="11"/>
               </w:numPr>
               <w:spacing w:after="0" w:before="0" w:line="240" w:lineRule="auto"/>
               <w:ind w:left="720" w:hanging="360"/>
@@ -7176,7 +8898,7 @@
               <w:widowControl w:val="0"/>
               <w:numPr>
                 <w:ilvl w:val="0"/>
-                <w:numId w:val="6"/>
+                <w:numId w:val="11"/>
               </w:numPr>
               <w:spacing w:after="0" w:before="0" w:line="240" w:lineRule="auto"/>
               <w:ind w:left="720" w:hanging="360"/>
@@ -7200,7 +8922,7 @@
               <w:widowControl w:val="0"/>
               <w:numPr>
                 <w:ilvl w:val="0"/>
-                <w:numId w:val="6"/>
+                <w:numId w:val="11"/>
               </w:numPr>
               <w:spacing w:after="0" w:before="0" w:line="240" w:lineRule="auto"/>
               <w:ind w:left="720" w:hanging="360"/>
@@ -7224,7 +8946,7 @@
               <w:widowControl w:val="0"/>
               <w:numPr>
                 <w:ilvl w:val="0"/>
-                <w:numId w:val="6"/>
+                <w:numId w:val="11"/>
               </w:numPr>
               <w:spacing w:after="0" w:before="0" w:line="240" w:lineRule="auto"/>
               <w:ind w:left="720" w:hanging="360"/>
@@ -7248,7 +8970,7 @@
               <w:widowControl w:val="0"/>
               <w:numPr>
                 <w:ilvl w:val="0"/>
-                <w:numId w:val="6"/>
+                <w:numId w:val="11"/>
               </w:numPr>
               <w:spacing w:before="0" w:line="240" w:lineRule="auto"/>
               <w:ind w:left="720" w:hanging="360"/>
@@ -7733,8 +9455,8 @@
         <w:contextualSpacing w:val="0"/>
         <w:rPr/>
       </w:pPr>
-      <w:bookmarkStart w:colFirst="0" w:colLast="0" w:name="_30j0zll" w:id="1"/>
-      <w:bookmarkEnd w:id="1"/>
+      <w:bookmarkStart w:colFirst="0" w:colLast="0" w:name="_30j0zll" w:id="2"/>
+      <w:bookmarkEnd w:id="2"/>
       <w:r>
         <w:rPr>
           <w:rtl w:val="0"/>
@@ -7746,7 +9468,7 @@
       <w:pPr>
         <w:numPr>
           <w:ilvl w:val="0"/>
-          <w:numId w:val="7"/>
+          <w:numId w:val="12"/>
         </w:numPr>
         <w:spacing w:after="0" w:lineRule="auto"/>
         <w:ind w:left="720" w:hanging="360"/>
@@ -7771,7 +9493,7 @@
       <w:pPr>
         <w:numPr>
           <w:ilvl w:val="0"/>
-          <w:numId w:val="7"/>
+          <w:numId w:val="12"/>
         </w:numPr>
         <w:spacing w:after="0" w:before="0" w:lineRule="auto"/>
         <w:ind w:left="720" w:hanging="360"/>
@@ -7796,7 +9518,7 @@
       <w:pPr>
         <w:numPr>
           <w:ilvl w:val="0"/>
-          <w:numId w:val="7"/>
+          <w:numId w:val="12"/>
         </w:numPr>
         <w:spacing w:after="0" w:before="0" w:lineRule="auto"/>
         <w:ind w:left="720" w:hanging="360"/>
@@ -7821,7 +9543,7 @@
       <w:pPr>
         <w:numPr>
           <w:ilvl w:val="0"/>
-          <w:numId w:val="7"/>
+          <w:numId w:val="12"/>
         </w:numPr>
         <w:spacing w:after="0" w:before="0" w:lineRule="auto"/>
         <w:ind w:left="720" w:hanging="360"/>
@@ -7859,8 +9581,8 @@
         <w:contextualSpacing w:val="0"/>
         <w:rPr/>
       </w:pPr>
-      <w:bookmarkStart w:colFirst="0" w:colLast="0" w:name="_1fob9te" w:id="2"/>
-      <w:bookmarkEnd w:id="2"/>
+      <w:bookmarkStart w:colFirst="0" w:colLast="0" w:name="_1fob9te" w:id="3"/>
+      <w:bookmarkEnd w:id="3"/>
       <w:r>
         <w:rPr>
           <w:rtl w:val="0"/>
@@ -7872,7 +9594,7 @@
       <w:pPr>
         <w:numPr>
           <w:ilvl w:val="0"/>
-          <w:numId w:val="5"/>
+          <w:numId w:val="10"/>
         </w:numPr>
         <w:spacing w:after="0" w:lineRule="auto"/>
         <w:ind w:left="720" w:hanging="360"/>
@@ -7896,7 +9618,7 @@
       <w:pPr>
         <w:numPr>
           <w:ilvl w:val="1"/>
-          <w:numId w:val="5"/>
+          <w:numId w:val="10"/>
         </w:numPr>
         <w:spacing w:after="0" w:before="0" w:lineRule="auto"/>
         <w:ind w:left="1440" w:hanging="360"/>
@@ -7919,7 +9641,7 @@
       <w:pPr>
         <w:numPr>
           <w:ilvl w:val="1"/>
-          <w:numId w:val="5"/>
+          <w:numId w:val="10"/>
         </w:numPr>
         <w:spacing w:after="0" w:before="0" w:lineRule="auto"/>
         <w:ind w:left="1440" w:hanging="360"/>
@@ -7958,7 +9680,7 @@
       <w:pPr>
         <w:numPr>
           <w:ilvl w:val="1"/>
-          <w:numId w:val="5"/>
+          <w:numId w:val="10"/>
         </w:numPr>
         <w:spacing w:after="0" w:before="0" w:lineRule="auto"/>
         <w:ind w:left="1440" w:hanging="360"/>
@@ -7981,7 +9703,7 @@
       <w:pPr>
         <w:numPr>
           <w:ilvl w:val="1"/>
-          <w:numId w:val="5"/>
+          <w:numId w:val="10"/>
         </w:numPr>
         <w:spacing w:after="0" w:before="0" w:lineRule="auto"/>
         <w:ind w:left="1440" w:hanging="360"/>
@@ -8582,7 +10304,7 @@
     <w:lvl w:ilvl="0">
       <w:start w:val="1"/>
       <w:numFmt w:val="bullet"/>
-      <w:lvlText w:val="●"/>
+      <w:lvlText w:val="-"/>
       <w:lvlJc w:val="left"/>
       <w:pPr>
         <w:ind w:left="720" w:hanging="360"/>
@@ -8594,7 +10316,7 @@
     <w:lvl w:ilvl="1">
       <w:start w:val="1"/>
       <w:numFmt w:val="bullet"/>
-      <w:lvlText w:val="○"/>
+      <w:lvlText w:val="-"/>
       <w:lvlJc w:val="left"/>
       <w:pPr>
         <w:ind w:left="1440" w:hanging="360"/>
@@ -8606,7 +10328,7 @@
     <w:lvl w:ilvl="2">
       <w:start w:val="1"/>
       <w:numFmt w:val="bullet"/>
-      <w:lvlText w:val="■"/>
+      <w:lvlText w:val="-"/>
       <w:lvlJc w:val="left"/>
       <w:pPr>
         <w:ind w:left="2160" w:hanging="360"/>
@@ -8618,7 +10340,7 @@
     <w:lvl w:ilvl="3">
       <w:start w:val="1"/>
       <w:numFmt w:val="bullet"/>
-      <w:lvlText w:val="●"/>
+      <w:lvlText w:val="-"/>
       <w:lvlJc w:val="left"/>
       <w:pPr>
         <w:ind w:left="2880" w:hanging="360"/>
@@ -8630,7 +10352,7 @@
     <w:lvl w:ilvl="4">
       <w:start w:val="1"/>
       <w:numFmt w:val="bullet"/>
-      <w:lvlText w:val="○"/>
+      <w:lvlText w:val="-"/>
       <w:lvlJc w:val="left"/>
       <w:pPr>
         <w:ind w:left="3600" w:hanging="360"/>
@@ -8642,7 +10364,7 @@
     <w:lvl w:ilvl="5">
       <w:start w:val="1"/>
       <w:numFmt w:val="bullet"/>
-      <w:lvlText w:val="■"/>
+      <w:lvlText w:val="-"/>
       <w:lvlJc w:val="left"/>
       <w:pPr>
         <w:ind w:left="4320" w:hanging="360"/>
@@ -8654,7 +10376,7 @@
     <w:lvl w:ilvl="6">
       <w:start w:val="1"/>
       <w:numFmt w:val="bullet"/>
-      <w:lvlText w:val="●"/>
+      <w:lvlText w:val="-"/>
       <w:lvlJc w:val="left"/>
       <w:pPr>
         <w:ind w:left="5040" w:hanging="360"/>
@@ -8666,7 +10388,7 @@
     <w:lvl w:ilvl="7">
       <w:start w:val="1"/>
       <w:numFmt w:val="bullet"/>
-      <w:lvlText w:val="○"/>
+      <w:lvlText w:val="-"/>
       <w:lvlJc w:val="left"/>
       <w:pPr>
         <w:ind w:left="5760" w:hanging="360"/>
@@ -8678,7 +10400,7 @@
     <w:lvl w:ilvl="8">
       <w:start w:val="1"/>
       <w:numFmt w:val="bullet"/>
-      <w:lvlText w:val="■"/>
+      <w:lvlText w:val="-"/>
       <w:lvlJc w:val="left"/>
       <w:pPr>
         <w:ind w:left="6480" w:hanging="360"/>
@@ -8799,6 +10521,886 @@
     </w:lvl>
   </w:abstractNum>
   <w:abstractNum w:abstractNumId="7">
+    <w:lvl w:ilvl="0">
+      <w:start w:val="1"/>
+      <w:numFmt w:val="bullet"/>
+      <w:lvlText w:val="-"/>
+      <w:lvlJc w:val="left"/>
+      <w:pPr>
+        <w:ind w:left="720" w:hanging="360"/>
+      </w:pPr>
+      <w:rPr>
+        <w:u w:val="none"/>
+      </w:rPr>
+    </w:lvl>
+    <w:lvl w:ilvl="1">
+      <w:start w:val="1"/>
+      <w:numFmt w:val="bullet"/>
+      <w:lvlText w:val="-"/>
+      <w:lvlJc w:val="left"/>
+      <w:pPr>
+        <w:ind w:left="1440" w:hanging="360"/>
+      </w:pPr>
+      <w:rPr>
+        <w:u w:val="none"/>
+      </w:rPr>
+    </w:lvl>
+    <w:lvl w:ilvl="2">
+      <w:start w:val="1"/>
+      <w:numFmt w:val="bullet"/>
+      <w:lvlText w:val="-"/>
+      <w:lvlJc w:val="left"/>
+      <w:pPr>
+        <w:ind w:left="2160" w:hanging="360"/>
+      </w:pPr>
+      <w:rPr>
+        <w:u w:val="none"/>
+      </w:rPr>
+    </w:lvl>
+    <w:lvl w:ilvl="3">
+      <w:start w:val="1"/>
+      <w:numFmt w:val="bullet"/>
+      <w:lvlText w:val="-"/>
+      <w:lvlJc w:val="left"/>
+      <w:pPr>
+        <w:ind w:left="2880" w:hanging="360"/>
+      </w:pPr>
+      <w:rPr>
+        <w:u w:val="none"/>
+      </w:rPr>
+    </w:lvl>
+    <w:lvl w:ilvl="4">
+      <w:start w:val="1"/>
+      <w:numFmt w:val="bullet"/>
+      <w:lvlText w:val="-"/>
+      <w:lvlJc w:val="left"/>
+      <w:pPr>
+        <w:ind w:left="3600" w:hanging="360"/>
+      </w:pPr>
+      <w:rPr>
+        <w:u w:val="none"/>
+      </w:rPr>
+    </w:lvl>
+    <w:lvl w:ilvl="5">
+      <w:start w:val="1"/>
+      <w:numFmt w:val="bullet"/>
+      <w:lvlText w:val="-"/>
+      <w:lvlJc w:val="left"/>
+      <w:pPr>
+        <w:ind w:left="4320" w:hanging="360"/>
+      </w:pPr>
+      <w:rPr>
+        <w:u w:val="none"/>
+      </w:rPr>
+    </w:lvl>
+    <w:lvl w:ilvl="6">
+      <w:start w:val="1"/>
+      <w:numFmt w:val="bullet"/>
+      <w:lvlText w:val="-"/>
+      <w:lvlJc w:val="left"/>
+      <w:pPr>
+        <w:ind w:left="5040" w:hanging="360"/>
+      </w:pPr>
+      <w:rPr>
+        <w:u w:val="none"/>
+      </w:rPr>
+    </w:lvl>
+    <w:lvl w:ilvl="7">
+      <w:start w:val="1"/>
+      <w:numFmt w:val="bullet"/>
+      <w:lvlText w:val="-"/>
+      <w:lvlJc w:val="left"/>
+      <w:pPr>
+        <w:ind w:left="5760" w:hanging="360"/>
+      </w:pPr>
+      <w:rPr>
+        <w:u w:val="none"/>
+      </w:rPr>
+    </w:lvl>
+    <w:lvl w:ilvl="8">
+      <w:start w:val="1"/>
+      <w:numFmt w:val="bullet"/>
+      <w:lvlText w:val="-"/>
+      <w:lvlJc w:val="left"/>
+      <w:pPr>
+        <w:ind w:left="6480" w:hanging="360"/>
+      </w:pPr>
+      <w:rPr>
+        <w:u w:val="none"/>
+      </w:rPr>
+    </w:lvl>
+  </w:abstractNum>
+  <w:abstractNum w:abstractNumId="8">
+    <w:lvl w:ilvl="0">
+      <w:start w:val="1"/>
+      <w:numFmt w:val="bullet"/>
+      <w:lvlText w:val="-"/>
+      <w:lvlJc w:val="left"/>
+      <w:pPr>
+        <w:ind w:left="720" w:hanging="360"/>
+      </w:pPr>
+      <w:rPr>
+        <w:u w:val="none"/>
+      </w:rPr>
+    </w:lvl>
+    <w:lvl w:ilvl="1">
+      <w:start w:val="1"/>
+      <w:numFmt w:val="bullet"/>
+      <w:lvlText w:val="-"/>
+      <w:lvlJc w:val="left"/>
+      <w:pPr>
+        <w:ind w:left="1440" w:hanging="360"/>
+      </w:pPr>
+      <w:rPr>
+        <w:u w:val="none"/>
+      </w:rPr>
+    </w:lvl>
+    <w:lvl w:ilvl="2">
+      <w:start w:val="1"/>
+      <w:numFmt w:val="bullet"/>
+      <w:lvlText w:val="-"/>
+      <w:lvlJc w:val="left"/>
+      <w:pPr>
+        <w:ind w:left="2160" w:hanging="360"/>
+      </w:pPr>
+      <w:rPr>
+        <w:u w:val="none"/>
+      </w:rPr>
+    </w:lvl>
+    <w:lvl w:ilvl="3">
+      <w:start w:val="1"/>
+      <w:numFmt w:val="bullet"/>
+      <w:lvlText w:val="-"/>
+      <w:lvlJc w:val="left"/>
+      <w:pPr>
+        <w:ind w:left="2880" w:hanging="360"/>
+      </w:pPr>
+      <w:rPr>
+        <w:u w:val="none"/>
+      </w:rPr>
+    </w:lvl>
+    <w:lvl w:ilvl="4">
+      <w:start w:val="1"/>
+      <w:numFmt w:val="bullet"/>
+      <w:lvlText w:val="-"/>
+      <w:lvlJc w:val="left"/>
+      <w:pPr>
+        <w:ind w:left="3600" w:hanging="360"/>
+      </w:pPr>
+      <w:rPr>
+        <w:u w:val="none"/>
+      </w:rPr>
+    </w:lvl>
+    <w:lvl w:ilvl="5">
+      <w:start w:val="1"/>
+      <w:numFmt w:val="bullet"/>
+      <w:lvlText w:val="-"/>
+      <w:lvlJc w:val="left"/>
+      <w:pPr>
+        <w:ind w:left="4320" w:hanging="360"/>
+      </w:pPr>
+      <w:rPr>
+        <w:u w:val="none"/>
+      </w:rPr>
+    </w:lvl>
+    <w:lvl w:ilvl="6">
+      <w:start w:val="1"/>
+      <w:numFmt w:val="bullet"/>
+      <w:lvlText w:val="-"/>
+      <w:lvlJc w:val="left"/>
+      <w:pPr>
+        <w:ind w:left="5040" w:hanging="360"/>
+      </w:pPr>
+      <w:rPr>
+        <w:u w:val="none"/>
+      </w:rPr>
+    </w:lvl>
+    <w:lvl w:ilvl="7">
+      <w:start w:val="1"/>
+      <w:numFmt w:val="bullet"/>
+      <w:lvlText w:val="-"/>
+      <w:lvlJc w:val="left"/>
+      <w:pPr>
+        <w:ind w:left="5760" w:hanging="360"/>
+      </w:pPr>
+      <w:rPr>
+        <w:u w:val="none"/>
+      </w:rPr>
+    </w:lvl>
+    <w:lvl w:ilvl="8">
+      <w:start w:val="1"/>
+      <w:numFmt w:val="bullet"/>
+      <w:lvlText w:val="-"/>
+      <w:lvlJc w:val="left"/>
+      <w:pPr>
+        <w:ind w:left="6480" w:hanging="360"/>
+      </w:pPr>
+      <w:rPr>
+        <w:u w:val="none"/>
+      </w:rPr>
+    </w:lvl>
+  </w:abstractNum>
+  <w:abstractNum w:abstractNumId="9">
+    <w:lvl w:ilvl="0">
+      <w:start w:val="1"/>
+      <w:numFmt w:val="bullet"/>
+      <w:lvlText w:val="-"/>
+      <w:lvlJc w:val="left"/>
+      <w:pPr>
+        <w:ind w:left="720" w:hanging="360"/>
+      </w:pPr>
+      <w:rPr>
+        <w:u w:val="none"/>
+      </w:rPr>
+    </w:lvl>
+    <w:lvl w:ilvl="1">
+      <w:start w:val="1"/>
+      <w:numFmt w:val="bullet"/>
+      <w:lvlText w:val="-"/>
+      <w:lvlJc w:val="left"/>
+      <w:pPr>
+        <w:ind w:left="1440" w:hanging="360"/>
+      </w:pPr>
+      <w:rPr>
+        <w:u w:val="none"/>
+      </w:rPr>
+    </w:lvl>
+    <w:lvl w:ilvl="2">
+      <w:start w:val="1"/>
+      <w:numFmt w:val="bullet"/>
+      <w:lvlText w:val="-"/>
+      <w:lvlJc w:val="left"/>
+      <w:pPr>
+        <w:ind w:left="2160" w:hanging="360"/>
+      </w:pPr>
+      <w:rPr>
+        <w:u w:val="none"/>
+      </w:rPr>
+    </w:lvl>
+    <w:lvl w:ilvl="3">
+      <w:start w:val="1"/>
+      <w:numFmt w:val="bullet"/>
+      <w:lvlText w:val="-"/>
+      <w:lvlJc w:val="left"/>
+      <w:pPr>
+        <w:ind w:left="2880" w:hanging="360"/>
+      </w:pPr>
+      <w:rPr>
+        <w:u w:val="none"/>
+      </w:rPr>
+    </w:lvl>
+    <w:lvl w:ilvl="4">
+      <w:start w:val="1"/>
+      <w:numFmt w:val="bullet"/>
+      <w:lvlText w:val="-"/>
+      <w:lvlJc w:val="left"/>
+      <w:pPr>
+        <w:ind w:left="3600" w:hanging="360"/>
+      </w:pPr>
+      <w:rPr>
+        <w:u w:val="none"/>
+      </w:rPr>
+    </w:lvl>
+    <w:lvl w:ilvl="5">
+      <w:start w:val="1"/>
+      <w:numFmt w:val="bullet"/>
+      <w:lvlText w:val="-"/>
+      <w:lvlJc w:val="left"/>
+      <w:pPr>
+        <w:ind w:left="4320" w:hanging="360"/>
+      </w:pPr>
+      <w:rPr>
+        <w:u w:val="none"/>
+      </w:rPr>
+    </w:lvl>
+    <w:lvl w:ilvl="6">
+      <w:start w:val="1"/>
+      <w:numFmt w:val="bullet"/>
+      <w:lvlText w:val="-"/>
+      <w:lvlJc w:val="left"/>
+      <w:pPr>
+        <w:ind w:left="5040" w:hanging="360"/>
+      </w:pPr>
+      <w:rPr>
+        <w:u w:val="none"/>
+      </w:rPr>
+    </w:lvl>
+    <w:lvl w:ilvl="7">
+      <w:start w:val="1"/>
+      <w:numFmt w:val="bullet"/>
+      <w:lvlText w:val="-"/>
+      <w:lvlJc w:val="left"/>
+      <w:pPr>
+        <w:ind w:left="5760" w:hanging="360"/>
+      </w:pPr>
+      <w:rPr>
+        <w:u w:val="none"/>
+      </w:rPr>
+    </w:lvl>
+    <w:lvl w:ilvl="8">
+      <w:start w:val="1"/>
+      <w:numFmt w:val="bullet"/>
+      <w:lvlText w:val="-"/>
+      <w:lvlJc w:val="left"/>
+      <w:pPr>
+        <w:ind w:left="6480" w:hanging="360"/>
+      </w:pPr>
+      <w:rPr>
+        <w:u w:val="none"/>
+      </w:rPr>
+    </w:lvl>
+  </w:abstractNum>
+  <w:abstractNum w:abstractNumId="10">
+    <w:lvl w:ilvl="0">
+      <w:start w:val="1"/>
+      <w:numFmt w:val="bullet"/>
+      <w:lvlText w:val="●"/>
+      <w:lvlJc w:val="left"/>
+      <w:pPr>
+        <w:ind w:left="720" w:hanging="360"/>
+      </w:pPr>
+      <w:rPr>
+        <w:u w:val="none"/>
+      </w:rPr>
+    </w:lvl>
+    <w:lvl w:ilvl="1">
+      <w:start w:val="1"/>
+      <w:numFmt w:val="bullet"/>
+      <w:lvlText w:val="○"/>
+      <w:lvlJc w:val="left"/>
+      <w:pPr>
+        <w:ind w:left="1440" w:hanging="360"/>
+      </w:pPr>
+      <w:rPr>
+        <w:u w:val="none"/>
+      </w:rPr>
+    </w:lvl>
+    <w:lvl w:ilvl="2">
+      <w:start w:val="1"/>
+      <w:numFmt w:val="bullet"/>
+      <w:lvlText w:val="■"/>
+      <w:lvlJc w:val="left"/>
+      <w:pPr>
+        <w:ind w:left="2160" w:hanging="360"/>
+      </w:pPr>
+      <w:rPr>
+        <w:u w:val="none"/>
+      </w:rPr>
+    </w:lvl>
+    <w:lvl w:ilvl="3">
+      <w:start w:val="1"/>
+      <w:numFmt w:val="bullet"/>
+      <w:lvlText w:val="●"/>
+      <w:lvlJc w:val="left"/>
+      <w:pPr>
+        <w:ind w:left="2880" w:hanging="360"/>
+      </w:pPr>
+      <w:rPr>
+        <w:u w:val="none"/>
+      </w:rPr>
+    </w:lvl>
+    <w:lvl w:ilvl="4">
+      <w:start w:val="1"/>
+      <w:numFmt w:val="bullet"/>
+      <w:lvlText w:val="○"/>
+      <w:lvlJc w:val="left"/>
+      <w:pPr>
+        <w:ind w:left="3600" w:hanging="360"/>
+      </w:pPr>
+      <w:rPr>
+        <w:u w:val="none"/>
+      </w:rPr>
+    </w:lvl>
+    <w:lvl w:ilvl="5">
+      <w:start w:val="1"/>
+      <w:numFmt w:val="bullet"/>
+      <w:lvlText w:val="■"/>
+      <w:lvlJc w:val="left"/>
+      <w:pPr>
+        <w:ind w:left="4320" w:hanging="360"/>
+      </w:pPr>
+      <w:rPr>
+        <w:u w:val="none"/>
+      </w:rPr>
+    </w:lvl>
+    <w:lvl w:ilvl="6">
+      <w:start w:val="1"/>
+      <w:numFmt w:val="bullet"/>
+      <w:lvlText w:val="●"/>
+      <w:lvlJc w:val="left"/>
+      <w:pPr>
+        <w:ind w:left="5040" w:hanging="360"/>
+      </w:pPr>
+      <w:rPr>
+        <w:u w:val="none"/>
+      </w:rPr>
+    </w:lvl>
+    <w:lvl w:ilvl="7">
+      <w:start w:val="1"/>
+      <w:numFmt w:val="bullet"/>
+      <w:lvlText w:val="○"/>
+      <w:lvlJc w:val="left"/>
+      <w:pPr>
+        <w:ind w:left="5760" w:hanging="360"/>
+      </w:pPr>
+      <w:rPr>
+        <w:u w:val="none"/>
+      </w:rPr>
+    </w:lvl>
+    <w:lvl w:ilvl="8">
+      <w:start w:val="1"/>
+      <w:numFmt w:val="bullet"/>
+      <w:lvlText w:val="■"/>
+      <w:lvlJc w:val="left"/>
+      <w:pPr>
+        <w:ind w:left="6480" w:hanging="360"/>
+      </w:pPr>
+      <w:rPr>
+        <w:u w:val="none"/>
+      </w:rPr>
+    </w:lvl>
+  </w:abstractNum>
+  <w:abstractNum w:abstractNumId="11">
+    <w:lvl w:ilvl="0">
+      <w:start w:val="1"/>
+      <w:numFmt w:val="bullet"/>
+      <w:lvlText w:val="-"/>
+      <w:lvlJc w:val="left"/>
+      <w:pPr>
+        <w:ind w:left="720" w:hanging="360"/>
+      </w:pPr>
+      <w:rPr>
+        <w:u w:val="none"/>
+      </w:rPr>
+    </w:lvl>
+    <w:lvl w:ilvl="1">
+      <w:start w:val="1"/>
+      <w:numFmt w:val="bullet"/>
+      <w:lvlText w:val="-"/>
+      <w:lvlJc w:val="left"/>
+      <w:pPr>
+        <w:ind w:left="1440" w:hanging="360"/>
+      </w:pPr>
+      <w:rPr>
+        <w:u w:val="none"/>
+      </w:rPr>
+    </w:lvl>
+    <w:lvl w:ilvl="2">
+      <w:start w:val="1"/>
+      <w:numFmt w:val="bullet"/>
+      <w:lvlText w:val="-"/>
+      <w:lvlJc w:val="left"/>
+      <w:pPr>
+        <w:ind w:left="2160" w:hanging="360"/>
+      </w:pPr>
+      <w:rPr>
+        <w:u w:val="none"/>
+      </w:rPr>
+    </w:lvl>
+    <w:lvl w:ilvl="3">
+      <w:start w:val="1"/>
+      <w:numFmt w:val="bullet"/>
+      <w:lvlText w:val="-"/>
+      <w:lvlJc w:val="left"/>
+      <w:pPr>
+        <w:ind w:left="2880" w:hanging="360"/>
+      </w:pPr>
+      <w:rPr>
+        <w:u w:val="none"/>
+      </w:rPr>
+    </w:lvl>
+    <w:lvl w:ilvl="4">
+      <w:start w:val="1"/>
+      <w:numFmt w:val="bullet"/>
+      <w:lvlText w:val="-"/>
+      <w:lvlJc w:val="left"/>
+      <w:pPr>
+        <w:ind w:left="3600" w:hanging="360"/>
+      </w:pPr>
+      <w:rPr>
+        <w:u w:val="none"/>
+      </w:rPr>
+    </w:lvl>
+    <w:lvl w:ilvl="5">
+      <w:start w:val="1"/>
+      <w:numFmt w:val="bullet"/>
+      <w:lvlText w:val="-"/>
+      <w:lvlJc w:val="left"/>
+      <w:pPr>
+        <w:ind w:left="4320" w:hanging="360"/>
+      </w:pPr>
+      <w:rPr>
+        <w:u w:val="none"/>
+      </w:rPr>
+    </w:lvl>
+    <w:lvl w:ilvl="6">
+      <w:start w:val="1"/>
+      <w:numFmt w:val="bullet"/>
+      <w:lvlText w:val="-"/>
+      <w:lvlJc w:val="left"/>
+      <w:pPr>
+        <w:ind w:left="5040" w:hanging="360"/>
+      </w:pPr>
+      <w:rPr>
+        <w:u w:val="none"/>
+      </w:rPr>
+    </w:lvl>
+    <w:lvl w:ilvl="7">
+      <w:start w:val="1"/>
+      <w:numFmt w:val="bullet"/>
+      <w:lvlText w:val="-"/>
+      <w:lvlJc w:val="left"/>
+      <w:pPr>
+        <w:ind w:left="5760" w:hanging="360"/>
+      </w:pPr>
+      <w:rPr>
+        <w:u w:val="none"/>
+      </w:rPr>
+    </w:lvl>
+    <w:lvl w:ilvl="8">
+      <w:start w:val="1"/>
+      <w:numFmt w:val="bullet"/>
+      <w:lvlText w:val="-"/>
+      <w:lvlJc w:val="left"/>
+      <w:pPr>
+        <w:ind w:left="6480" w:hanging="360"/>
+      </w:pPr>
+      <w:rPr>
+        <w:u w:val="none"/>
+      </w:rPr>
+    </w:lvl>
+  </w:abstractNum>
+  <w:abstractNum w:abstractNumId="12">
+    <w:lvl w:ilvl="0">
+      <w:start w:val="1"/>
+      <w:numFmt w:val="bullet"/>
+      <w:lvlText w:val="-"/>
+      <w:lvlJc w:val="left"/>
+      <w:pPr>
+        <w:ind w:left="720" w:hanging="360"/>
+      </w:pPr>
+      <w:rPr>
+        <w:u w:val="none"/>
+      </w:rPr>
+    </w:lvl>
+    <w:lvl w:ilvl="1">
+      <w:start w:val="1"/>
+      <w:numFmt w:val="bullet"/>
+      <w:lvlText w:val="-"/>
+      <w:lvlJc w:val="left"/>
+      <w:pPr>
+        <w:ind w:left="1440" w:hanging="360"/>
+      </w:pPr>
+      <w:rPr>
+        <w:u w:val="none"/>
+      </w:rPr>
+    </w:lvl>
+    <w:lvl w:ilvl="2">
+      <w:start w:val="1"/>
+      <w:numFmt w:val="bullet"/>
+      <w:lvlText w:val="-"/>
+      <w:lvlJc w:val="left"/>
+      <w:pPr>
+        <w:ind w:left="2160" w:hanging="360"/>
+      </w:pPr>
+      <w:rPr>
+        <w:u w:val="none"/>
+      </w:rPr>
+    </w:lvl>
+    <w:lvl w:ilvl="3">
+      <w:start w:val="1"/>
+      <w:numFmt w:val="bullet"/>
+      <w:lvlText w:val="-"/>
+      <w:lvlJc w:val="left"/>
+      <w:pPr>
+        <w:ind w:left="2880" w:hanging="360"/>
+      </w:pPr>
+      <w:rPr>
+        <w:u w:val="none"/>
+      </w:rPr>
+    </w:lvl>
+    <w:lvl w:ilvl="4">
+      <w:start w:val="1"/>
+      <w:numFmt w:val="bullet"/>
+      <w:lvlText w:val="-"/>
+      <w:lvlJc w:val="left"/>
+      <w:pPr>
+        <w:ind w:left="3600" w:hanging="360"/>
+      </w:pPr>
+      <w:rPr>
+        <w:u w:val="none"/>
+      </w:rPr>
+    </w:lvl>
+    <w:lvl w:ilvl="5">
+      <w:start w:val="1"/>
+      <w:numFmt w:val="bullet"/>
+      <w:lvlText w:val="-"/>
+      <w:lvlJc w:val="left"/>
+      <w:pPr>
+        <w:ind w:left="4320" w:hanging="360"/>
+      </w:pPr>
+      <w:rPr>
+        <w:u w:val="none"/>
+      </w:rPr>
+    </w:lvl>
+    <w:lvl w:ilvl="6">
+      <w:start w:val="1"/>
+      <w:numFmt w:val="bullet"/>
+      <w:lvlText w:val="-"/>
+      <w:lvlJc w:val="left"/>
+      <w:pPr>
+        <w:ind w:left="5040" w:hanging="360"/>
+      </w:pPr>
+      <w:rPr>
+        <w:u w:val="none"/>
+      </w:rPr>
+    </w:lvl>
+    <w:lvl w:ilvl="7">
+      <w:start w:val="1"/>
+      <w:numFmt w:val="bullet"/>
+      <w:lvlText w:val="-"/>
+      <w:lvlJc w:val="left"/>
+      <w:pPr>
+        <w:ind w:left="5760" w:hanging="360"/>
+      </w:pPr>
+      <w:rPr>
+        <w:u w:val="none"/>
+      </w:rPr>
+    </w:lvl>
+    <w:lvl w:ilvl="8">
+      <w:start w:val="1"/>
+      <w:numFmt w:val="bullet"/>
+      <w:lvlText w:val="-"/>
+      <w:lvlJc w:val="left"/>
+      <w:pPr>
+        <w:ind w:left="6480" w:hanging="360"/>
+      </w:pPr>
+      <w:rPr>
+        <w:u w:val="none"/>
+      </w:rPr>
+    </w:lvl>
+  </w:abstractNum>
+  <w:abstractNum w:abstractNumId="13">
+    <w:lvl w:ilvl="0">
+      <w:start w:val="1"/>
+      <w:numFmt w:val="bullet"/>
+      <w:lvlText w:val="-"/>
+      <w:lvlJc w:val="left"/>
+      <w:pPr>
+        <w:ind w:left="720" w:hanging="360"/>
+      </w:pPr>
+      <w:rPr>
+        <w:u w:val="none"/>
+      </w:rPr>
+    </w:lvl>
+    <w:lvl w:ilvl="1">
+      <w:start w:val="1"/>
+      <w:numFmt w:val="bullet"/>
+      <w:lvlText w:val="-"/>
+      <w:lvlJc w:val="left"/>
+      <w:pPr>
+        <w:ind w:left="1440" w:hanging="360"/>
+      </w:pPr>
+      <w:rPr>
+        <w:u w:val="none"/>
+      </w:rPr>
+    </w:lvl>
+    <w:lvl w:ilvl="2">
+      <w:start w:val="1"/>
+      <w:numFmt w:val="bullet"/>
+      <w:lvlText w:val="-"/>
+      <w:lvlJc w:val="left"/>
+      <w:pPr>
+        <w:ind w:left="2160" w:hanging="360"/>
+      </w:pPr>
+      <w:rPr>
+        <w:u w:val="none"/>
+      </w:rPr>
+    </w:lvl>
+    <w:lvl w:ilvl="3">
+      <w:start w:val="1"/>
+      <w:numFmt w:val="bullet"/>
+      <w:lvlText w:val="-"/>
+      <w:lvlJc w:val="left"/>
+      <w:pPr>
+        <w:ind w:left="2880" w:hanging="360"/>
+      </w:pPr>
+      <w:rPr>
+        <w:u w:val="none"/>
+      </w:rPr>
+    </w:lvl>
+    <w:lvl w:ilvl="4">
+      <w:start w:val="1"/>
+      <w:numFmt w:val="bullet"/>
+      <w:lvlText w:val="-"/>
+      <w:lvlJc w:val="left"/>
+      <w:pPr>
+        <w:ind w:left="3600" w:hanging="360"/>
+      </w:pPr>
+      <w:rPr>
+        <w:u w:val="none"/>
+      </w:rPr>
+    </w:lvl>
+    <w:lvl w:ilvl="5">
+      <w:start w:val="1"/>
+      <w:numFmt w:val="bullet"/>
+      <w:lvlText w:val="-"/>
+      <w:lvlJc w:val="left"/>
+      <w:pPr>
+        <w:ind w:left="4320" w:hanging="360"/>
+      </w:pPr>
+      <w:rPr>
+        <w:u w:val="none"/>
+      </w:rPr>
+    </w:lvl>
+    <w:lvl w:ilvl="6">
+      <w:start w:val="1"/>
+      <w:numFmt w:val="bullet"/>
+      <w:lvlText w:val="-"/>
+      <w:lvlJc w:val="left"/>
+      <w:pPr>
+        <w:ind w:left="5040" w:hanging="360"/>
+      </w:pPr>
+      <w:rPr>
+        <w:u w:val="none"/>
+      </w:rPr>
+    </w:lvl>
+    <w:lvl w:ilvl="7">
+      <w:start w:val="1"/>
+      <w:numFmt w:val="bullet"/>
+      <w:lvlText w:val="-"/>
+      <w:lvlJc w:val="left"/>
+      <w:pPr>
+        <w:ind w:left="5760" w:hanging="360"/>
+      </w:pPr>
+      <w:rPr>
+        <w:u w:val="none"/>
+      </w:rPr>
+    </w:lvl>
+    <w:lvl w:ilvl="8">
+      <w:start w:val="1"/>
+      <w:numFmt w:val="bullet"/>
+      <w:lvlText w:val="-"/>
+      <w:lvlJc w:val="left"/>
+      <w:pPr>
+        <w:ind w:left="6480" w:hanging="360"/>
+      </w:pPr>
+      <w:rPr>
+        <w:u w:val="none"/>
+      </w:rPr>
+    </w:lvl>
+  </w:abstractNum>
+  <w:abstractNum w:abstractNumId="14">
+    <w:lvl w:ilvl="0">
+      <w:start w:val="1"/>
+      <w:numFmt w:val="bullet"/>
+      <w:lvlText w:val="-"/>
+      <w:lvlJc w:val="left"/>
+      <w:pPr>
+        <w:ind w:left="720" w:hanging="360"/>
+      </w:pPr>
+      <w:rPr>
+        <w:u w:val="none"/>
+      </w:rPr>
+    </w:lvl>
+    <w:lvl w:ilvl="1">
+      <w:start w:val="1"/>
+      <w:numFmt w:val="bullet"/>
+      <w:lvlText w:val="-"/>
+      <w:lvlJc w:val="left"/>
+      <w:pPr>
+        <w:ind w:left="1440" w:hanging="360"/>
+      </w:pPr>
+      <w:rPr>
+        <w:u w:val="none"/>
+      </w:rPr>
+    </w:lvl>
+    <w:lvl w:ilvl="2">
+      <w:start w:val="1"/>
+      <w:numFmt w:val="bullet"/>
+      <w:lvlText w:val="-"/>
+      <w:lvlJc w:val="left"/>
+      <w:pPr>
+        <w:ind w:left="2160" w:hanging="360"/>
+      </w:pPr>
+      <w:rPr>
+        <w:u w:val="none"/>
+      </w:rPr>
+    </w:lvl>
+    <w:lvl w:ilvl="3">
+      <w:start w:val="1"/>
+      <w:numFmt w:val="bullet"/>
+      <w:lvlText w:val="-"/>
+      <w:lvlJc w:val="left"/>
+      <w:pPr>
+        <w:ind w:left="2880" w:hanging="360"/>
+      </w:pPr>
+      <w:rPr>
+        <w:u w:val="none"/>
+      </w:rPr>
+    </w:lvl>
+    <w:lvl w:ilvl="4">
+      <w:start w:val="1"/>
+      <w:numFmt w:val="bullet"/>
+      <w:lvlText w:val="-"/>
+      <w:lvlJc w:val="left"/>
+      <w:pPr>
+        <w:ind w:left="3600" w:hanging="360"/>
+      </w:pPr>
+      <w:rPr>
+        <w:u w:val="none"/>
+      </w:rPr>
+    </w:lvl>
+    <w:lvl w:ilvl="5">
+      <w:start w:val="1"/>
+      <w:numFmt w:val="bullet"/>
+      <w:lvlText w:val="-"/>
+      <w:lvlJc w:val="left"/>
+      <w:pPr>
+        <w:ind w:left="4320" w:hanging="360"/>
+      </w:pPr>
+      <w:rPr>
+        <w:u w:val="none"/>
+      </w:rPr>
+    </w:lvl>
+    <w:lvl w:ilvl="6">
+      <w:start w:val="1"/>
+      <w:numFmt w:val="bullet"/>
+      <w:lvlText w:val="-"/>
+      <w:lvlJc w:val="left"/>
+      <w:pPr>
+        <w:ind w:left="5040" w:hanging="360"/>
+      </w:pPr>
+      <w:rPr>
+        <w:u w:val="none"/>
+      </w:rPr>
+    </w:lvl>
+    <w:lvl w:ilvl="7">
+      <w:start w:val="1"/>
+      <w:numFmt w:val="bullet"/>
+      <w:lvlText w:val="-"/>
+      <w:lvlJc w:val="left"/>
+      <w:pPr>
+        <w:ind w:left="5760" w:hanging="360"/>
+      </w:pPr>
+      <w:rPr>
+        <w:u w:val="none"/>
+      </w:rPr>
+    </w:lvl>
+    <w:lvl w:ilvl="8">
+      <w:start w:val="1"/>
+      <w:numFmt w:val="bullet"/>
+      <w:lvlText w:val="-"/>
+      <w:lvlJc w:val="left"/>
+      <w:pPr>
+        <w:ind w:left="6480" w:hanging="360"/>
+      </w:pPr>
+      <w:rPr>
+        <w:u w:val="none"/>
+      </w:rPr>
+    </w:lvl>
+  </w:abstractNum>
+  <w:abstractNum w:abstractNumId="15">
     <w:lvl w:ilvl="0">
       <w:start w:val="1"/>
       <w:numFmt w:val="bullet"/>
@@ -8928,6 +11530,30 @@
   </w:num>
   <w:num w:numId="7">
     <w:abstractNumId w:val="7"/>
+  </w:num>
+  <w:num w:numId="8">
+    <w:abstractNumId w:val="8"/>
+  </w:num>
+  <w:num w:numId="9">
+    <w:abstractNumId w:val="9"/>
+  </w:num>
+  <w:num w:numId="10">
+    <w:abstractNumId w:val="10"/>
+  </w:num>
+  <w:num w:numId="11">
+    <w:abstractNumId w:val="11"/>
+  </w:num>
+  <w:num w:numId="12">
+    <w:abstractNumId w:val="12"/>
+  </w:num>
+  <w:num w:numId="13">
+    <w:abstractNumId w:val="13"/>
+  </w:num>
+  <w:num w:numId="14">
+    <w:abstractNumId w:val="14"/>
+  </w:num>
+  <w:num w:numId="15">
+    <w:abstractNumId w:val="15"/>
   </w:num>
 </w:numbering>
 </file>
@@ -9078,6 +11704,19 @@
     </w:rPr>
   </w:style>
   <w:style w:type="table" w:styleId="Table1">
+    <w:basedOn w:val="TableNormal"/>
+    <w:tblPr>
+      <w:tblStyleRowBandSize w:val="1"/>
+      <w:tblStyleColBandSize w:val="1"/>
+      <w:tblCellMar>
+        <w:top w:w="100.0" w:type="dxa"/>
+        <w:left w:w="100.0" w:type="dxa"/>
+        <w:bottom w:w="100.0" w:type="dxa"/>
+        <w:right w:w="100.0" w:type="dxa"/>
+      </w:tblCellMar>
+    </w:tblPr>
+  </w:style>
+  <w:style w:type="table" w:styleId="Table2">
     <w:basedOn w:val="TableNormal"/>
     <w:tblPr>
       <w:tblStyleRowBandSize w:val="1"/>

</xml_diff>